<commit_message>
fix(thesis): typos and cross-ref fixed
</commit_message>
<xml_diff>
--- a/thesis/thesis.docx
+++ b/thesis/thesis.docx
@@ -44,7 +44,7 @@
         </w:p>
       </w:sdtContent>
     </w:sdt>
-    <w:bookmarkStart w:id="50" w:name="sec:introduction"/>
+    <w:bookmarkStart w:id="51" w:name="sec:introduction"/>
     <w:p>
       <w:pPr>
         <w:pStyle w:val="Heading1"/>
@@ -852,7 +852,7 @@
       </w:r>
     </w:p>
     <w:bookmarkEnd w:id="46"/>
-    <w:bookmarkStart w:id="47" w:name="equations"/>
+    <w:bookmarkStart w:id="48" w:name="equations"/>
     <w:p>
       <w:pPr>
         <w:pStyle w:val="Heading2"/>
@@ -865,6 +865,7 @@
       <w:pPr>
         <w:pStyle w:val="FirstParagraph"/>
       </w:pPr>
+      <w:bookmarkStart w:id="47" w:name="eq:pythagoras"/>
       <m:oMathPara>
         <m:oMathParaPr>
           <m:jc m:val="center"/>
@@ -918,19 +919,28 @@
               </m:r>
             </m:sup>
           </m:sSup>
+          <m:r>
+            <m:t>  </m:t>
+          </m:r>
+          <m:d>
+            <m:dPr>
+              <m:begChr m:val="("/>
+              <m:endChr m:val=")"/>
+              <m:sepChr m:val=""/>
+              <m:grow/>
+            </m:dPr>
+            <m:e>
+              <m:r>
+                <m:t>1</m:t>
+              </m:r>
+            </m:e>
+          </m:d>
         </m:oMath>
       </m:oMathPara>
-    </w:p>
-    <w:p>
-      <w:pPr>
-        <w:pStyle w:val="FirstParagraph"/>
-      </w:pPr>
-      <w:r>
-        <w:t xml:space="preserve">{#eq:pythagoras}</w:t>
-      </w:r>
-    </w:p>
-    <w:bookmarkEnd w:id="47"/>
-    <w:bookmarkStart w:id="49" w:name="cross-references"/>
+      <w:bookmarkEnd w:id="47"/>
+    </w:p>
+    <w:bookmarkEnd w:id="48"/>
+    <w:bookmarkStart w:id="50" w:name="cross-references"/>
     <w:p>
       <w:pPr>
         <w:pStyle w:val="Heading2"/>
@@ -949,7 +959,7 @@
       <w:r>
         <w:t xml:space="preserve"> </w:t>
       </w:r>
-      <w:hyperlink r:id="rId48">
+      <w:hyperlink r:id="rId49">
         <w:r>
           <w:rPr>
             <w:rStyle w:val="Hyperlink"/>
@@ -961,22 +971,12 @@
         <w:t xml:space="preserve"> </w:t>
       </w:r>
       <w:r>
-        <w:t xml:space="preserve">you can crossreference equations (eq. </w:t>
-      </w:r>
-      <w:r>
-        <w:rPr>
-          <w:bCs/>
-          <w:b/>
-        </w:rPr>
-        <w:t xml:space="preserve">¿eq:pythagoras?</w:t>
-      </w:r>
-      <w:r>
-        <w:t xml:space="preserve">), figures (Figure 1) and tables (tbl. 1). Sections (sec. Conclusion) are not supported in LaTeX.</w:t>
-      </w:r>
-    </w:p>
-    <w:bookmarkEnd w:id="49"/>
+        <w:t xml:space="preserve">you can crossreference equations (eq. 1), figures (Figure 1) and tables (tbl. 1). Sections (sec. Conclusion) are not supported in LaTeX.</w:t>
+      </w:r>
+    </w:p>
     <w:bookmarkEnd w:id="50"/>
-    <w:bookmarkStart w:id="83" w:name="sec:chapter1"/>
+    <w:bookmarkEnd w:id="51"/>
+    <w:bookmarkStart w:id="84" w:name="sec:chapter1"/>
     <w:p>
       <w:pPr>
         <w:pStyle w:val="Heading1"/>
@@ -985,7 +985,7 @@
         <w:t xml:space="preserve">Chapter 1</w:t>
       </w:r>
     </w:p>
-    <w:bookmarkStart w:id="82" w:name="a-universal-declaration-of-human-rights"/>
+    <w:bookmarkStart w:id="83" w:name="a-universal-declaration-of-human-rights"/>
     <w:p>
       <w:pPr>
         <w:pStyle w:val="Heading2"/>
@@ -994,7 +994,7 @@
         <w:t xml:space="preserve">A Universal Declaration of Human Rights</w:t>
       </w:r>
     </w:p>
-    <w:bookmarkStart w:id="51" w:name="preamble"/>
+    <w:bookmarkStart w:id="52" w:name="preamble"/>
     <w:p>
       <w:pPr>
         <w:pStyle w:val="Heading3"/>
@@ -1083,8 +1083,8 @@
         <w:t xml:space="preserve">Proclaims this Universal Declaration of Human Rights as a common standard of achievement for all peoples and all nations, to the end that every individual and every organ of society, keeping this Declaration constantly in mind, shall strive by teaching and education to promote respect for these rights and freedoms and by progressive measures, national and international, to secure their universal and effective recognition and observance, both among the peoples of Member States themselves and among the peoples of territories under their jurisdiction.</w:t>
       </w:r>
     </w:p>
-    <w:bookmarkEnd w:id="51"/>
-    <w:bookmarkStart w:id="52" w:name="article-1"/>
+    <w:bookmarkEnd w:id="52"/>
+    <w:bookmarkStart w:id="53" w:name="article-1"/>
     <w:p>
       <w:pPr>
         <w:pStyle w:val="Heading3"/>
@@ -1101,8 +1101,8 @@
         <w:t xml:space="preserve">All human beings are born free and equal in dignity and rights. They are endowed with reason and conscience and should act towards one another in a spirit of brotherhood.</w:t>
       </w:r>
     </w:p>
-    <w:bookmarkEnd w:id="52"/>
-    <w:bookmarkStart w:id="53" w:name="article-2"/>
+    <w:bookmarkEnd w:id="53"/>
+    <w:bookmarkStart w:id="54" w:name="article-2"/>
     <w:p>
       <w:pPr>
         <w:pStyle w:val="Heading3"/>
@@ -1127,8 +1127,8 @@
         <w:t xml:space="preserve">Furthermore, no distinction shall be made on the basis of the political, jurisdictional or international status of the country or territory to which a person belongs, whether it be independent, trust, non-self-governing or under any other limitation of sovereignty.</w:t>
       </w:r>
     </w:p>
-    <w:bookmarkEnd w:id="53"/>
-    <w:bookmarkStart w:id="54" w:name="article-3"/>
+    <w:bookmarkEnd w:id="54"/>
+    <w:bookmarkStart w:id="55" w:name="article-3"/>
     <w:p>
       <w:pPr>
         <w:pStyle w:val="Heading3"/>
@@ -1145,8 +1145,8 @@
         <w:t xml:space="preserve">Everyone has the right to life, liberty and the security of person.</w:t>
       </w:r>
     </w:p>
-    <w:bookmarkEnd w:id="54"/>
-    <w:bookmarkStart w:id="55" w:name="article-4"/>
+    <w:bookmarkEnd w:id="55"/>
+    <w:bookmarkStart w:id="56" w:name="article-4"/>
     <w:p>
       <w:pPr>
         <w:pStyle w:val="Heading3"/>
@@ -1163,8 +1163,8 @@
         <w:t xml:space="preserve">No one shall be held in slavery or servitude; slavery and the slave trade shall be prohibited in all their forms.</w:t>
       </w:r>
     </w:p>
-    <w:bookmarkEnd w:id="55"/>
-    <w:bookmarkStart w:id="56" w:name="article-5"/>
+    <w:bookmarkEnd w:id="56"/>
+    <w:bookmarkStart w:id="57" w:name="article-5"/>
     <w:p>
       <w:pPr>
         <w:pStyle w:val="Heading3"/>
@@ -1181,8 +1181,8 @@
         <w:t xml:space="preserve">No one shall be subjected to torture or to cruel, inhuman or degrading treatment or punishment.</w:t>
       </w:r>
     </w:p>
-    <w:bookmarkEnd w:id="56"/>
-    <w:bookmarkStart w:id="57" w:name="article-6"/>
+    <w:bookmarkEnd w:id="57"/>
+    <w:bookmarkStart w:id="58" w:name="article-6"/>
     <w:p>
       <w:pPr>
         <w:pStyle w:val="Heading3"/>
@@ -1199,8 +1199,8 @@
         <w:t xml:space="preserve">Everyone has the right to recognition everywhere as a person before the law.</w:t>
       </w:r>
     </w:p>
-    <w:bookmarkEnd w:id="57"/>
-    <w:bookmarkStart w:id="58" w:name="article-7"/>
+    <w:bookmarkEnd w:id="58"/>
+    <w:bookmarkStart w:id="59" w:name="article-7"/>
     <w:p>
       <w:pPr>
         <w:pStyle w:val="Heading3"/>
@@ -1217,8 +1217,8 @@
         <w:t xml:space="preserve">All are equal before the law and are entitled without any discrimination to equal protection of the law. All are entitled to equal protection against any discrimination in violation of this Declaration and against any incitement to such discrimination.</w:t>
       </w:r>
     </w:p>
-    <w:bookmarkEnd w:id="58"/>
-    <w:bookmarkStart w:id="59" w:name="article-8"/>
+    <w:bookmarkEnd w:id="59"/>
+    <w:bookmarkStart w:id="60" w:name="article-8"/>
     <w:p>
       <w:pPr>
         <w:pStyle w:val="Heading3"/>
@@ -1235,8 +1235,8 @@
         <w:t xml:space="preserve">Everyone has the right to an effective remedy by the competent national tribunals for acts violating the fundamental rights granted him by the constitution or by law.</w:t>
       </w:r>
     </w:p>
-    <w:bookmarkEnd w:id="59"/>
-    <w:bookmarkStart w:id="60" w:name="article-9"/>
+    <w:bookmarkEnd w:id="60"/>
+    <w:bookmarkStart w:id="61" w:name="article-9"/>
     <w:p>
       <w:pPr>
         <w:pStyle w:val="Heading3"/>
@@ -1253,8 +1253,8 @@
         <w:t xml:space="preserve">No one shall be subjected to arbitrary arrest, detention or exile.</w:t>
       </w:r>
     </w:p>
-    <w:bookmarkEnd w:id="60"/>
-    <w:bookmarkStart w:id="61" w:name="article-10"/>
+    <w:bookmarkEnd w:id="61"/>
+    <w:bookmarkStart w:id="62" w:name="article-10"/>
     <w:p>
       <w:pPr>
         <w:pStyle w:val="Heading3"/>
@@ -1271,8 +1271,8 @@
         <w:t xml:space="preserve">Everyone is entitled in full equality to a fair and public hearing by an independent and impartial tribunal, in the determination of his rights and obligations and of any criminal charge against him.</w:t>
       </w:r>
     </w:p>
-    <w:bookmarkEnd w:id="61"/>
-    <w:bookmarkStart w:id="62" w:name="article-11"/>
+    <w:bookmarkEnd w:id="62"/>
+    <w:bookmarkStart w:id="63" w:name="article-11"/>
     <w:p>
       <w:pPr>
         <w:pStyle w:val="Heading3"/>
@@ -1303,8 +1303,8 @@
         <w:t xml:space="preserve">No one shall be held guilty of any penal offence on account of any act or omission which did not constitute a penal offence, under national or international law, at the time when it was committed. Nor shall a heavier penalty be imposed than the one that was applicable at the time the penal offence was committed.</w:t>
       </w:r>
     </w:p>
-    <w:bookmarkEnd w:id="62"/>
-    <w:bookmarkStart w:id="63" w:name="article-12"/>
+    <w:bookmarkEnd w:id="63"/>
+    <w:bookmarkStart w:id="64" w:name="article-12"/>
     <w:p>
       <w:pPr>
         <w:pStyle w:val="Heading3"/>
@@ -1321,8 +1321,8 @@
         <w:t xml:space="preserve">No one shall be subjected to arbitrary interference with his privacy, family, home or correspondence, nor to attacks upon his honour and reputation. Everyone has the right to the protection of the law against such interference or attacks.</w:t>
       </w:r>
     </w:p>
-    <w:bookmarkEnd w:id="63"/>
-    <w:bookmarkStart w:id="64" w:name="article-13"/>
+    <w:bookmarkEnd w:id="64"/>
+    <w:bookmarkStart w:id="65" w:name="article-13"/>
     <w:p>
       <w:pPr>
         <w:pStyle w:val="Heading3"/>
@@ -1353,8 +1353,8 @@
         <w:t xml:space="preserve">Everyone has the right to leave any country, including his own, and to return to his country.</w:t>
       </w:r>
     </w:p>
-    <w:bookmarkEnd w:id="64"/>
-    <w:bookmarkStart w:id="65" w:name="article-14"/>
+    <w:bookmarkEnd w:id="65"/>
+    <w:bookmarkStart w:id="66" w:name="article-14"/>
     <w:p>
       <w:pPr>
         <w:pStyle w:val="Heading3"/>
@@ -1385,8 +1385,8 @@
         <w:t xml:space="preserve">This right may not be invoked in the case of prosecutions genuinely arising from non-political crimes or from acts contrary to the purposes and principles of the United Nations.</w:t>
       </w:r>
     </w:p>
-    <w:bookmarkEnd w:id="65"/>
-    <w:bookmarkStart w:id="66" w:name="article-15"/>
+    <w:bookmarkEnd w:id="66"/>
+    <w:bookmarkStart w:id="67" w:name="article-15"/>
     <w:p>
       <w:pPr>
         <w:pStyle w:val="Heading3"/>
@@ -1417,8 +1417,8 @@
         <w:t xml:space="preserve">No one shall be arbitrarily deprived of his nationality nor denied the right to change his nationality.</w:t>
       </w:r>
     </w:p>
-    <w:bookmarkEnd w:id="66"/>
-    <w:bookmarkStart w:id="67" w:name="article-16"/>
+    <w:bookmarkEnd w:id="67"/>
+    <w:bookmarkStart w:id="68" w:name="article-16"/>
     <w:p>
       <w:pPr>
         <w:pStyle w:val="Heading3"/>
@@ -1460,8 +1460,8 @@
         <w:t xml:space="preserve">The family is the natural and fundamental group unit of society and is entitled to protection by society and the State.</w:t>
       </w:r>
     </w:p>
-    <w:bookmarkEnd w:id="67"/>
-    <w:bookmarkStart w:id="68" w:name="article-17"/>
+    <w:bookmarkEnd w:id="68"/>
+    <w:bookmarkStart w:id="69" w:name="article-17"/>
     <w:p>
       <w:pPr>
         <w:pStyle w:val="Heading3"/>
@@ -1492,8 +1492,8 @@
         <w:t xml:space="preserve">No one shall be arbitrarily deprived of his property.</w:t>
       </w:r>
     </w:p>
-    <w:bookmarkEnd w:id="68"/>
-    <w:bookmarkStart w:id="69" w:name="article-18"/>
+    <w:bookmarkEnd w:id="69"/>
+    <w:bookmarkStart w:id="70" w:name="article-18"/>
     <w:p>
       <w:pPr>
         <w:pStyle w:val="Heading3"/>
@@ -1510,8 +1510,8 @@
         <w:t xml:space="preserve">Everyone has the right to freedom of thought, conscience and religion; this right includes freedom to change his religion or belief, and freedom, either alone or in community with others and in public or private, to manifest his religion or belief in teaching, practice, worship and observance.</w:t>
       </w:r>
     </w:p>
-    <w:bookmarkEnd w:id="69"/>
-    <w:bookmarkStart w:id="70" w:name="article-19"/>
+    <w:bookmarkEnd w:id="70"/>
+    <w:bookmarkStart w:id="71" w:name="article-19"/>
     <w:p>
       <w:pPr>
         <w:pStyle w:val="Heading3"/>
@@ -1528,8 +1528,8 @@
         <w:t xml:space="preserve">Everyone has the right to freedom of opinion and expression; this right includes freedom to hold opinions without interference and to seek, receive and impart information and ideas through any media and regardless of frontiers.</w:t>
       </w:r>
     </w:p>
-    <w:bookmarkEnd w:id="70"/>
-    <w:bookmarkStart w:id="71" w:name="article-20"/>
+    <w:bookmarkEnd w:id="71"/>
+    <w:bookmarkStart w:id="72" w:name="article-20"/>
     <w:p>
       <w:pPr>
         <w:pStyle w:val="Heading3"/>
@@ -1560,8 +1560,8 @@
         <w:t xml:space="preserve">No one may be compelled to belong to an association.</w:t>
       </w:r>
     </w:p>
-    <w:bookmarkEnd w:id="71"/>
-    <w:bookmarkStart w:id="72" w:name="article-21"/>
+    <w:bookmarkEnd w:id="72"/>
+    <w:bookmarkStart w:id="73" w:name="article-21"/>
     <w:p>
       <w:pPr>
         <w:pStyle w:val="Heading3"/>
@@ -1603,8 +1603,8 @@
         <w:t xml:space="preserve">The will of the people shall be the basis of the authority of government; this will shall be expressed in periodic and genuine elections which shall be by universal and equal suffrage and shall be held by secret vote or by equivalent free voting procedures.</w:t>
       </w:r>
     </w:p>
-    <w:bookmarkEnd w:id="72"/>
-    <w:bookmarkStart w:id="73" w:name="article-22"/>
+    <w:bookmarkEnd w:id="73"/>
+    <w:bookmarkStart w:id="74" w:name="article-22"/>
     <w:p>
       <w:pPr>
         <w:pStyle w:val="Heading3"/>
@@ -1621,8 +1621,8 @@
         <w:t xml:space="preserve">Everyone, as a member of society, has the right to social security and is entitled to realization, through national effort and international co-operation and in accordance with the organization and resources of each State, of the economic, social and cultural rights indispensable for his dignity and the free development of his personality.</w:t>
       </w:r>
     </w:p>
-    <w:bookmarkEnd w:id="73"/>
-    <w:bookmarkStart w:id="74" w:name="article-23"/>
+    <w:bookmarkEnd w:id="74"/>
+    <w:bookmarkStart w:id="75" w:name="article-23"/>
     <w:p>
       <w:pPr>
         <w:pStyle w:val="Heading3"/>
@@ -1675,8 +1675,8 @@
         <w:t xml:space="preserve">Everyone has the right to form and to join trade unions for the protection of his interests.</w:t>
       </w:r>
     </w:p>
-    <w:bookmarkEnd w:id="74"/>
-    <w:bookmarkStart w:id="75" w:name="article-24"/>
+    <w:bookmarkEnd w:id="75"/>
+    <w:bookmarkStart w:id="76" w:name="article-24"/>
     <w:p>
       <w:pPr>
         <w:pStyle w:val="Heading3"/>
@@ -1693,8 +1693,8 @@
         <w:t xml:space="preserve">Everyone has the right to rest and leisure, including reasonable limitation of working hours and periodic holidays with pay.</w:t>
       </w:r>
     </w:p>
-    <w:bookmarkEnd w:id="75"/>
-    <w:bookmarkStart w:id="76" w:name="article-25"/>
+    <w:bookmarkEnd w:id="76"/>
+    <w:bookmarkStart w:id="77" w:name="article-25"/>
     <w:p>
       <w:pPr>
         <w:pStyle w:val="Heading3"/>
@@ -1725,8 +1725,8 @@
         <w:t xml:space="preserve">Motherhood and childhood are entitled to special care and assistance. All children, whether born in or out of wedlock, shall enjoy the same social protection.</w:t>
       </w:r>
     </w:p>
-    <w:bookmarkEnd w:id="76"/>
-    <w:bookmarkStart w:id="77" w:name="article-26"/>
+    <w:bookmarkEnd w:id="77"/>
+    <w:bookmarkStart w:id="78" w:name="article-26"/>
     <w:p>
       <w:pPr>
         <w:pStyle w:val="Heading3"/>
@@ -1768,8 +1768,8 @@
         <w:t xml:space="preserve">Parents have a prior right to choose the kind of education that shall be given to their children.</w:t>
       </w:r>
     </w:p>
-    <w:bookmarkEnd w:id="77"/>
-    <w:bookmarkStart w:id="78" w:name="article-27"/>
+    <w:bookmarkEnd w:id="78"/>
+    <w:bookmarkStart w:id="79" w:name="article-27"/>
     <w:p>
       <w:pPr>
         <w:pStyle w:val="Heading3"/>
@@ -1800,8 +1800,8 @@
         <w:t xml:space="preserve">Everyone has the right to the protection of the moral and material interests resulting from any scientific, literary or artistic production of which he is the author.</w:t>
       </w:r>
     </w:p>
-    <w:bookmarkEnd w:id="78"/>
-    <w:bookmarkStart w:id="79" w:name="article-28"/>
+    <w:bookmarkEnd w:id="79"/>
+    <w:bookmarkStart w:id="80" w:name="article-28"/>
     <w:p>
       <w:pPr>
         <w:pStyle w:val="Heading3"/>
@@ -1818,8 +1818,8 @@
         <w:t xml:space="preserve">Everyone is entitled to a social and international order in which the rights and freedoms set forth in this Declaration can be fully realized.</w:t>
       </w:r>
     </w:p>
-    <w:bookmarkEnd w:id="79"/>
-    <w:bookmarkStart w:id="80" w:name="article-29"/>
+    <w:bookmarkEnd w:id="80"/>
+    <w:bookmarkStart w:id="81" w:name="article-29"/>
     <w:p>
       <w:pPr>
         <w:pStyle w:val="Heading3"/>
@@ -1861,8 +1861,8 @@
         <w:t xml:space="preserve">These rights and freedoms may in no case be exercised contrary to the purposes and principles of the United Nations.</w:t>
       </w:r>
     </w:p>
-    <w:bookmarkEnd w:id="80"/>
-    <w:bookmarkStart w:id="81" w:name="article-30"/>
+    <w:bookmarkEnd w:id="81"/>
+    <w:bookmarkStart w:id="82" w:name="article-30"/>
     <w:p>
       <w:pPr>
         <w:pStyle w:val="Heading3"/>
@@ -1879,10 +1879,10 @@
         <w:t xml:space="preserve">Nothing in this Declaration may be interpreted as implying for any State, group or person any right to engage in any activity or to perform any act aimed at the destruction of any of the rights and freedoms set forth herein.</w:t>
       </w:r>
     </w:p>
-    <w:bookmarkEnd w:id="81"/>
     <w:bookmarkEnd w:id="82"/>
     <w:bookmarkEnd w:id="83"/>
-    <w:bookmarkStart w:id="116" w:name="sec:chapter2"/>
+    <w:bookmarkEnd w:id="84"/>
+    <w:bookmarkStart w:id="117" w:name="sec:chapter2"/>
     <w:p>
       <w:pPr>
         <w:pStyle w:val="Heading1"/>
@@ -1891,7 +1891,7 @@
         <w:t xml:space="preserve">Chapter 2</w:t>
       </w:r>
     </w:p>
-    <w:bookmarkStart w:id="115" w:name="Xb9d2fa3971e3342bc3d93168548d8394a8d2d07"/>
+    <w:bookmarkStart w:id="116" w:name="Xb9d2fa3971e3342bc3d93168548d8394a8d2d07"/>
     <w:p>
       <w:pPr>
         <w:pStyle w:val="Heading2"/>
@@ -1900,7 +1900,7 @@
         <w:t xml:space="preserve">A Universal Declaration of Human Rights</w:t>
       </w:r>
     </w:p>
-    <w:bookmarkStart w:id="84" w:name="preamble-1"/>
+    <w:bookmarkStart w:id="85" w:name="preamble-1"/>
     <w:p>
       <w:pPr>
         <w:pStyle w:val="Heading3"/>
@@ -1989,8 +1989,8 @@
         <w:t xml:space="preserve">Proclaims this Universal Declaration of Human Rights as a common standard of achievement for all peoples and all nations, to the end that every individual and every organ of society, keeping this Declaration constantly in mind, shall strive by teaching and education to promote respect for these rights and freedoms and by progressive measures, national and international, to secure their universal and effective recognition and observance, both among the peoples of Member States themselves and among the peoples of territories under their jurisdiction.</w:t>
       </w:r>
     </w:p>
-    <w:bookmarkEnd w:id="84"/>
-    <w:bookmarkStart w:id="85" w:name="article-1-1"/>
+    <w:bookmarkEnd w:id="85"/>
+    <w:bookmarkStart w:id="86" w:name="article-1-1"/>
     <w:p>
       <w:pPr>
         <w:pStyle w:val="Heading3"/>
@@ -2007,8 +2007,8 @@
         <w:t xml:space="preserve">All human beings are born free and equal in dignity and rights. They are endowed with reason and conscience and should act towards one another in a spirit of brotherhood.</w:t>
       </w:r>
     </w:p>
-    <w:bookmarkEnd w:id="85"/>
-    <w:bookmarkStart w:id="86" w:name="article-2-1"/>
+    <w:bookmarkEnd w:id="86"/>
+    <w:bookmarkStart w:id="87" w:name="article-2-1"/>
     <w:p>
       <w:pPr>
         <w:pStyle w:val="Heading3"/>
@@ -2033,8 +2033,8 @@
         <w:t xml:space="preserve">Furthermore, no distinction shall be made on the basis of the political, jurisdictional or international status of the country or territory to which a person belongs, whether it be independent, trust, non-self-governing or under any other limitation of sovereignty.</w:t>
       </w:r>
     </w:p>
-    <w:bookmarkEnd w:id="86"/>
-    <w:bookmarkStart w:id="87" w:name="article-3-1"/>
+    <w:bookmarkEnd w:id="87"/>
+    <w:bookmarkStart w:id="88" w:name="article-3-1"/>
     <w:p>
       <w:pPr>
         <w:pStyle w:val="Heading3"/>
@@ -2051,8 +2051,8 @@
         <w:t xml:space="preserve">Everyone has the right to life, liberty and the security of person.</w:t>
       </w:r>
     </w:p>
-    <w:bookmarkEnd w:id="87"/>
-    <w:bookmarkStart w:id="88" w:name="article-4-1"/>
+    <w:bookmarkEnd w:id="88"/>
+    <w:bookmarkStart w:id="89" w:name="article-4-1"/>
     <w:p>
       <w:pPr>
         <w:pStyle w:val="Heading3"/>
@@ -2069,8 +2069,8 @@
         <w:t xml:space="preserve">No one shall be held in slavery or servitude; slavery and the slave trade shall be prohibited in all their forms.</w:t>
       </w:r>
     </w:p>
-    <w:bookmarkEnd w:id="88"/>
-    <w:bookmarkStart w:id="89" w:name="article-5-1"/>
+    <w:bookmarkEnd w:id="89"/>
+    <w:bookmarkStart w:id="90" w:name="article-5-1"/>
     <w:p>
       <w:pPr>
         <w:pStyle w:val="Heading3"/>
@@ -2087,8 +2087,8 @@
         <w:t xml:space="preserve">No one shall be subjected to torture or to cruel, inhuman or degrading treatment or punishment.</w:t>
       </w:r>
     </w:p>
-    <w:bookmarkEnd w:id="89"/>
-    <w:bookmarkStart w:id="90" w:name="article-6-1"/>
+    <w:bookmarkEnd w:id="90"/>
+    <w:bookmarkStart w:id="91" w:name="article-6-1"/>
     <w:p>
       <w:pPr>
         <w:pStyle w:val="Heading3"/>
@@ -2105,8 +2105,8 @@
         <w:t xml:space="preserve">Everyone has the right to recognition everywhere as a person before the law.</w:t>
       </w:r>
     </w:p>
-    <w:bookmarkEnd w:id="90"/>
-    <w:bookmarkStart w:id="91" w:name="article-7-1"/>
+    <w:bookmarkEnd w:id="91"/>
+    <w:bookmarkStart w:id="92" w:name="article-7-1"/>
     <w:p>
       <w:pPr>
         <w:pStyle w:val="Heading3"/>
@@ -2123,8 +2123,8 @@
         <w:t xml:space="preserve">All are equal before the law and are entitled without any discrimination to equal protection of the law. All are entitled to equal protection against any discrimination in violation of this Declaration and against any incitement to such discrimination.</w:t>
       </w:r>
     </w:p>
-    <w:bookmarkEnd w:id="91"/>
-    <w:bookmarkStart w:id="92" w:name="article-8-1"/>
+    <w:bookmarkEnd w:id="92"/>
+    <w:bookmarkStart w:id="93" w:name="article-8-1"/>
     <w:p>
       <w:pPr>
         <w:pStyle w:val="Heading3"/>
@@ -2141,8 +2141,8 @@
         <w:t xml:space="preserve">Everyone has the right to an effective remedy by the competent national tribunals for acts violating the fundamental rights granted him by the constitution or by law.</w:t>
       </w:r>
     </w:p>
-    <w:bookmarkEnd w:id="92"/>
-    <w:bookmarkStart w:id="93" w:name="article-9-1"/>
+    <w:bookmarkEnd w:id="93"/>
+    <w:bookmarkStart w:id="94" w:name="article-9-1"/>
     <w:p>
       <w:pPr>
         <w:pStyle w:val="Heading3"/>
@@ -2159,8 +2159,8 @@
         <w:t xml:space="preserve">No one shall be subjected to arbitrary arrest, detention or exile.</w:t>
       </w:r>
     </w:p>
-    <w:bookmarkEnd w:id="93"/>
-    <w:bookmarkStart w:id="94" w:name="article-10-1"/>
+    <w:bookmarkEnd w:id="94"/>
+    <w:bookmarkStart w:id="95" w:name="article-10-1"/>
     <w:p>
       <w:pPr>
         <w:pStyle w:val="Heading3"/>
@@ -2177,8 +2177,8 @@
         <w:t xml:space="preserve">Everyone is entitled in full equality to a fair and public hearing by an independent and impartial tribunal, in the determination of his rights and obligations and of any criminal charge against him.</w:t>
       </w:r>
     </w:p>
-    <w:bookmarkEnd w:id="94"/>
-    <w:bookmarkStart w:id="95" w:name="article-11-1"/>
+    <w:bookmarkEnd w:id="95"/>
+    <w:bookmarkStart w:id="96" w:name="article-11-1"/>
     <w:p>
       <w:pPr>
         <w:pStyle w:val="Heading3"/>
@@ -2209,8 +2209,8 @@
         <w:t xml:space="preserve">No one shall be held guilty of any penal offence on account of any act or omission which did not constitute a penal offence, under national or international law, at the time when it was committed. Nor shall a heavier penalty be imposed than the one that was applicable at the time the penal offence was committed.</w:t>
       </w:r>
     </w:p>
-    <w:bookmarkEnd w:id="95"/>
-    <w:bookmarkStart w:id="96" w:name="article-12-1"/>
+    <w:bookmarkEnd w:id="96"/>
+    <w:bookmarkStart w:id="97" w:name="article-12-1"/>
     <w:p>
       <w:pPr>
         <w:pStyle w:val="Heading3"/>
@@ -2227,8 +2227,8 @@
         <w:t xml:space="preserve">No one shall be subjected to arbitrary interference with his privacy, family, home or correspondence, nor to attacks upon his honour and reputation. Everyone has the right to the protection of the law against such interference or attacks.</w:t>
       </w:r>
     </w:p>
-    <w:bookmarkEnd w:id="96"/>
-    <w:bookmarkStart w:id="97" w:name="article-13-1"/>
+    <w:bookmarkEnd w:id="97"/>
+    <w:bookmarkStart w:id="98" w:name="article-13-1"/>
     <w:p>
       <w:pPr>
         <w:pStyle w:val="Heading3"/>
@@ -2259,8 +2259,8 @@
         <w:t xml:space="preserve">Everyone has the right to leave any country, including his own, and to return to his country.</w:t>
       </w:r>
     </w:p>
-    <w:bookmarkEnd w:id="97"/>
-    <w:bookmarkStart w:id="98" w:name="article-14-1"/>
+    <w:bookmarkEnd w:id="98"/>
+    <w:bookmarkStart w:id="99" w:name="article-14-1"/>
     <w:p>
       <w:pPr>
         <w:pStyle w:val="Heading3"/>
@@ -2291,8 +2291,8 @@
         <w:t xml:space="preserve">This right may not be invoked in the case of prosecutions genuinely arising from non-political crimes or from acts contrary to the purposes and principles of the United Nations.</w:t>
       </w:r>
     </w:p>
-    <w:bookmarkEnd w:id="98"/>
-    <w:bookmarkStart w:id="99" w:name="article-15-1"/>
+    <w:bookmarkEnd w:id="99"/>
+    <w:bookmarkStart w:id="100" w:name="article-15-1"/>
     <w:p>
       <w:pPr>
         <w:pStyle w:val="Heading3"/>
@@ -2323,8 +2323,8 @@
         <w:t xml:space="preserve">No one shall be arbitrarily deprived of his nationality nor denied the right to change his nationality.</w:t>
       </w:r>
     </w:p>
-    <w:bookmarkEnd w:id="99"/>
-    <w:bookmarkStart w:id="100" w:name="article-16-1"/>
+    <w:bookmarkEnd w:id="100"/>
+    <w:bookmarkStart w:id="101" w:name="article-16-1"/>
     <w:p>
       <w:pPr>
         <w:pStyle w:val="Heading3"/>
@@ -2366,8 +2366,8 @@
         <w:t xml:space="preserve">The family is the natural and fundamental group unit of society and is entitled to protection by society and the State.</w:t>
       </w:r>
     </w:p>
-    <w:bookmarkEnd w:id="100"/>
-    <w:bookmarkStart w:id="101" w:name="article-17-1"/>
+    <w:bookmarkEnd w:id="101"/>
+    <w:bookmarkStart w:id="102" w:name="article-17-1"/>
     <w:p>
       <w:pPr>
         <w:pStyle w:val="Heading3"/>
@@ -2398,8 +2398,8 @@
         <w:t xml:space="preserve">No one shall be arbitrarily deprived of his property.</w:t>
       </w:r>
     </w:p>
-    <w:bookmarkEnd w:id="101"/>
-    <w:bookmarkStart w:id="102" w:name="article-18-1"/>
+    <w:bookmarkEnd w:id="102"/>
+    <w:bookmarkStart w:id="103" w:name="article-18-1"/>
     <w:p>
       <w:pPr>
         <w:pStyle w:val="Heading3"/>
@@ -2416,8 +2416,8 @@
         <w:t xml:space="preserve">Everyone has the right to freedom of thought, conscience and religion; this right includes freedom to change his religion or belief, and freedom, either alone or in community with others and in public or private, to manifest his religion or belief in teaching, practice, worship and observance.</w:t>
       </w:r>
     </w:p>
-    <w:bookmarkEnd w:id="102"/>
-    <w:bookmarkStart w:id="103" w:name="article-19-1"/>
+    <w:bookmarkEnd w:id="103"/>
+    <w:bookmarkStart w:id="104" w:name="article-19-1"/>
     <w:p>
       <w:pPr>
         <w:pStyle w:val="Heading3"/>
@@ -2434,8 +2434,8 @@
         <w:t xml:space="preserve">Everyone has the right to freedom of opinion and expression; this right includes freedom to hold opinions without interference and to seek, receive and impart information and ideas through any media and regardless of frontiers.</w:t>
       </w:r>
     </w:p>
-    <w:bookmarkEnd w:id="103"/>
-    <w:bookmarkStart w:id="104" w:name="article-20-1"/>
+    <w:bookmarkEnd w:id="104"/>
+    <w:bookmarkStart w:id="105" w:name="article-20-1"/>
     <w:p>
       <w:pPr>
         <w:pStyle w:val="Heading3"/>
@@ -2466,8 +2466,8 @@
         <w:t xml:space="preserve">No one may be compelled to belong to an association.</w:t>
       </w:r>
     </w:p>
-    <w:bookmarkEnd w:id="104"/>
-    <w:bookmarkStart w:id="105" w:name="article-21-1"/>
+    <w:bookmarkEnd w:id="105"/>
+    <w:bookmarkStart w:id="106" w:name="article-21-1"/>
     <w:p>
       <w:pPr>
         <w:pStyle w:val="Heading3"/>
@@ -2509,8 +2509,8 @@
         <w:t xml:space="preserve">The will of the people shall be the basis of the authority of government; this will shall be expressed in periodic and genuine elections which shall be by universal and equal suffrage and shall be held by secret vote or by equivalent free voting procedures.</w:t>
       </w:r>
     </w:p>
-    <w:bookmarkEnd w:id="105"/>
-    <w:bookmarkStart w:id="106" w:name="article-22-1"/>
+    <w:bookmarkEnd w:id="106"/>
+    <w:bookmarkStart w:id="107" w:name="article-22-1"/>
     <w:p>
       <w:pPr>
         <w:pStyle w:val="Heading3"/>
@@ -2527,8 +2527,8 @@
         <w:t xml:space="preserve">Everyone, as a member of society, has the right to social security and is entitled to realization, through national effort and international co-operation and in accordance with the organization and resources of each State, of the economic, social and cultural rights indispensable for his dignity and the free development of his personality.</w:t>
       </w:r>
     </w:p>
-    <w:bookmarkEnd w:id="106"/>
-    <w:bookmarkStart w:id="107" w:name="article-23-1"/>
+    <w:bookmarkEnd w:id="107"/>
+    <w:bookmarkStart w:id="108" w:name="article-23-1"/>
     <w:p>
       <w:pPr>
         <w:pStyle w:val="Heading3"/>
@@ -2581,8 +2581,8 @@
         <w:t xml:space="preserve">Everyone has the right to form and to join trade unions for the protection of his interests.</w:t>
       </w:r>
     </w:p>
-    <w:bookmarkEnd w:id="107"/>
-    <w:bookmarkStart w:id="108" w:name="article-24-1"/>
+    <w:bookmarkEnd w:id="108"/>
+    <w:bookmarkStart w:id="109" w:name="article-24-1"/>
     <w:p>
       <w:pPr>
         <w:pStyle w:val="Heading3"/>
@@ -2599,8 +2599,8 @@
         <w:t xml:space="preserve">Everyone has the right to rest and leisure, including reasonable limitation of working hours and periodic holidays with pay.</w:t>
       </w:r>
     </w:p>
-    <w:bookmarkEnd w:id="108"/>
-    <w:bookmarkStart w:id="109" w:name="article-25-1"/>
+    <w:bookmarkEnd w:id="109"/>
+    <w:bookmarkStart w:id="110" w:name="article-25-1"/>
     <w:p>
       <w:pPr>
         <w:pStyle w:val="Heading3"/>
@@ -2631,8 +2631,8 @@
         <w:t xml:space="preserve">Motherhood and childhood are entitled to special care and assistance. All children, whether born in or out of wedlock, shall enjoy the same social protection.</w:t>
       </w:r>
     </w:p>
-    <w:bookmarkEnd w:id="109"/>
-    <w:bookmarkStart w:id="110" w:name="article-26-1"/>
+    <w:bookmarkEnd w:id="110"/>
+    <w:bookmarkStart w:id="111" w:name="article-26-1"/>
     <w:p>
       <w:pPr>
         <w:pStyle w:val="Heading3"/>
@@ -2674,8 +2674,8 @@
         <w:t xml:space="preserve">Parents have a prior right to choose the kind of education that shall be given to their children.</w:t>
       </w:r>
     </w:p>
-    <w:bookmarkEnd w:id="110"/>
-    <w:bookmarkStart w:id="111" w:name="article-27-1"/>
+    <w:bookmarkEnd w:id="111"/>
+    <w:bookmarkStart w:id="112" w:name="article-27-1"/>
     <w:p>
       <w:pPr>
         <w:pStyle w:val="Heading3"/>
@@ -2706,8 +2706,8 @@
         <w:t xml:space="preserve">Everyone has the right to the protection of the moral and material interests resulting from any scientific, literary or artistic production of which he is the author.</w:t>
       </w:r>
     </w:p>
-    <w:bookmarkEnd w:id="111"/>
-    <w:bookmarkStart w:id="112" w:name="article-28-1"/>
+    <w:bookmarkEnd w:id="112"/>
+    <w:bookmarkStart w:id="113" w:name="article-28-1"/>
     <w:p>
       <w:pPr>
         <w:pStyle w:val="Heading3"/>
@@ -2724,8 +2724,8 @@
         <w:t xml:space="preserve">Everyone is entitled to a social and international order in which the rights and freedoms set forth in this Declaration can be fully realized.</w:t>
       </w:r>
     </w:p>
-    <w:bookmarkEnd w:id="112"/>
-    <w:bookmarkStart w:id="113" w:name="article-29-1"/>
+    <w:bookmarkEnd w:id="113"/>
+    <w:bookmarkStart w:id="114" w:name="article-29-1"/>
     <w:p>
       <w:pPr>
         <w:pStyle w:val="Heading3"/>
@@ -2767,8 +2767,8 @@
         <w:t xml:space="preserve">These rights and freedoms may in no case be exercised contrary to the purposes and principles of the United Nations.</w:t>
       </w:r>
     </w:p>
-    <w:bookmarkEnd w:id="113"/>
-    <w:bookmarkStart w:id="114" w:name="article-30-1"/>
+    <w:bookmarkEnd w:id="114"/>
+    <w:bookmarkStart w:id="115" w:name="article-30-1"/>
     <w:p>
       <w:pPr>
         <w:pStyle w:val="Heading3"/>
@@ -2785,10 +2785,10 @@
         <w:t xml:space="preserve">Nothing in this Declaration may be interpreted as implying for any State, group or person any right to engage in any activity or to perform any act aimed at the destruction of any of the rights and freedoms set forth herein.</w:t>
       </w:r>
     </w:p>
-    <w:bookmarkEnd w:id="114"/>
     <w:bookmarkEnd w:id="115"/>
     <w:bookmarkEnd w:id="116"/>
-    <w:bookmarkStart w:id="149" w:name="sec:chapter3"/>
+    <w:bookmarkEnd w:id="117"/>
+    <w:bookmarkStart w:id="150" w:name="sec:chapter3"/>
     <w:p>
       <w:pPr>
         <w:pStyle w:val="Heading1"/>
@@ -2797,7 +2797,7 @@
         <w:t xml:space="preserve">Chapter 3</w:t>
       </w:r>
     </w:p>
-    <w:bookmarkStart w:id="148" w:name="X8825c8a08214ce1559a22c1e9ce03561a764b83"/>
+    <w:bookmarkStart w:id="149" w:name="X8825c8a08214ce1559a22c1e9ce03561a764b83"/>
     <w:p>
       <w:pPr>
         <w:pStyle w:val="Heading2"/>
@@ -2806,7 +2806,7 @@
         <w:t xml:space="preserve">A Universal Declaration of Human Rights</w:t>
       </w:r>
     </w:p>
-    <w:bookmarkStart w:id="117" w:name="preamble-2"/>
+    <w:bookmarkStart w:id="118" w:name="preamble-2"/>
     <w:p>
       <w:pPr>
         <w:pStyle w:val="Heading3"/>
@@ -2895,8 +2895,8 @@
         <w:t xml:space="preserve">Proclaims this Universal Declaration of Human Rights as a common standard of achievement for all peoples and all nations, to the end that every individual and every organ of society, keeping this Declaration constantly in mind, shall strive by teaching and education to promote respect for these rights and freedoms and by progressive measures, national and international, to secure their universal and effective recognition and observance, both among the peoples of Member States themselves and among the peoples of territories under their jurisdiction.</w:t>
       </w:r>
     </w:p>
-    <w:bookmarkEnd w:id="117"/>
-    <w:bookmarkStart w:id="118" w:name="article-1-2"/>
+    <w:bookmarkEnd w:id="118"/>
+    <w:bookmarkStart w:id="119" w:name="article-1-2"/>
     <w:p>
       <w:pPr>
         <w:pStyle w:val="Heading3"/>
@@ -2913,8 +2913,8 @@
         <w:t xml:space="preserve">All human beings are born free and equal in dignity and rights. They are endowed with reason and conscience and should act towards one another in a spirit of brotherhood.</w:t>
       </w:r>
     </w:p>
-    <w:bookmarkEnd w:id="118"/>
-    <w:bookmarkStart w:id="119" w:name="article-2-2"/>
+    <w:bookmarkEnd w:id="119"/>
+    <w:bookmarkStart w:id="120" w:name="article-2-2"/>
     <w:p>
       <w:pPr>
         <w:pStyle w:val="Heading3"/>
@@ -2939,8 +2939,8 @@
         <w:t xml:space="preserve">Furthermore, no distinction shall be made on the basis of the political, jurisdictional or international status of the country or territory to which a person belongs, whether it be independent, trust, non-self-governing or under any other limitation of sovereignty.</w:t>
       </w:r>
     </w:p>
-    <w:bookmarkEnd w:id="119"/>
-    <w:bookmarkStart w:id="120" w:name="article-3-2"/>
+    <w:bookmarkEnd w:id="120"/>
+    <w:bookmarkStart w:id="121" w:name="article-3-2"/>
     <w:p>
       <w:pPr>
         <w:pStyle w:val="Heading3"/>
@@ -2957,8 +2957,8 @@
         <w:t xml:space="preserve">Everyone has the right to life, liberty and the security of person.</w:t>
       </w:r>
     </w:p>
-    <w:bookmarkEnd w:id="120"/>
-    <w:bookmarkStart w:id="121" w:name="article-4-2"/>
+    <w:bookmarkEnd w:id="121"/>
+    <w:bookmarkStart w:id="122" w:name="article-4-2"/>
     <w:p>
       <w:pPr>
         <w:pStyle w:val="Heading3"/>
@@ -2975,8 +2975,8 @@
         <w:t xml:space="preserve">No one shall be held in slavery or servitude; slavery and the slave trade shall be prohibited in all their forms.</w:t>
       </w:r>
     </w:p>
-    <w:bookmarkEnd w:id="121"/>
-    <w:bookmarkStart w:id="122" w:name="article-5-2"/>
+    <w:bookmarkEnd w:id="122"/>
+    <w:bookmarkStart w:id="123" w:name="article-5-2"/>
     <w:p>
       <w:pPr>
         <w:pStyle w:val="Heading3"/>
@@ -2993,8 +2993,8 @@
         <w:t xml:space="preserve">No one shall be subjected to torture or to cruel, inhuman or degrading treatment or punishment.</w:t>
       </w:r>
     </w:p>
-    <w:bookmarkEnd w:id="122"/>
-    <w:bookmarkStart w:id="123" w:name="article-6-2"/>
+    <w:bookmarkEnd w:id="123"/>
+    <w:bookmarkStart w:id="124" w:name="article-6-2"/>
     <w:p>
       <w:pPr>
         <w:pStyle w:val="Heading3"/>
@@ -3011,8 +3011,8 @@
         <w:t xml:space="preserve">Everyone has the right to recognition everywhere as a person before the law.</w:t>
       </w:r>
     </w:p>
-    <w:bookmarkEnd w:id="123"/>
-    <w:bookmarkStart w:id="124" w:name="article-7-2"/>
+    <w:bookmarkEnd w:id="124"/>
+    <w:bookmarkStart w:id="125" w:name="article-7-2"/>
     <w:p>
       <w:pPr>
         <w:pStyle w:val="Heading3"/>
@@ -3029,8 +3029,8 @@
         <w:t xml:space="preserve">All are equal before the law and are entitled without any discrimination to equal protection of the law. All are entitled to equal protection against any discrimination in violation of this Declaration and against any incitement to such discrimination.</w:t>
       </w:r>
     </w:p>
-    <w:bookmarkEnd w:id="124"/>
-    <w:bookmarkStart w:id="125" w:name="article-8-2"/>
+    <w:bookmarkEnd w:id="125"/>
+    <w:bookmarkStart w:id="126" w:name="article-8-2"/>
     <w:p>
       <w:pPr>
         <w:pStyle w:val="Heading3"/>
@@ -3047,8 +3047,8 @@
         <w:t xml:space="preserve">Everyone has the right to an effective remedy by the competent national tribunals for acts violating the fundamental rights granted him by the constitution or by law.</w:t>
       </w:r>
     </w:p>
-    <w:bookmarkEnd w:id="125"/>
-    <w:bookmarkStart w:id="126" w:name="article-9-2"/>
+    <w:bookmarkEnd w:id="126"/>
+    <w:bookmarkStart w:id="127" w:name="article-9-2"/>
     <w:p>
       <w:pPr>
         <w:pStyle w:val="Heading3"/>
@@ -3065,8 +3065,8 @@
         <w:t xml:space="preserve">No one shall be subjected to arbitrary arrest, detention or exile.</w:t>
       </w:r>
     </w:p>
-    <w:bookmarkEnd w:id="126"/>
-    <w:bookmarkStart w:id="127" w:name="article-10-2"/>
+    <w:bookmarkEnd w:id="127"/>
+    <w:bookmarkStart w:id="128" w:name="article-10-2"/>
     <w:p>
       <w:pPr>
         <w:pStyle w:val="Heading3"/>
@@ -3083,8 +3083,8 @@
         <w:t xml:space="preserve">Everyone is entitled in full equality to a fair and public hearing by an independent and impartial tribunal, in the determination of his rights and obligations and of any criminal charge against him.</w:t>
       </w:r>
     </w:p>
-    <w:bookmarkEnd w:id="127"/>
-    <w:bookmarkStart w:id="128" w:name="article-11-2"/>
+    <w:bookmarkEnd w:id="128"/>
+    <w:bookmarkStart w:id="129" w:name="article-11-2"/>
     <w:p>
       <w:pPr>
         <w:pStyle w:val="Heading3"/>
@@ -3115,8 +3115,8 @@
         <w:t xml:space="preserve">No one shall be held guilty of any penal offence on account of any act or omission which did not constitute a penal offence, under national or international law, at the time when it was committed. Nor shall a heavier penalty be imposed than the one that was applicable at the time the penal offence was committed.</w:t>
       </w:r>
     </w:p>
-    <w:bookmarkEnd w:id="128"/>
-    <w:bookmarkStart w:id="129" w:name="article-12-2"/>
+    <w:bookmarkEnd w:id="129"/>
+    <w:bookmarkStart w:id="130" w:name="article-12-2"/>
     <w:p>
       <w:pPr>
         <w:pStyle w:val="Heading3"/>
@@ -3133,8 +3133,8 @@
         <w:t xml:space="preserve">No one shall be subjected to arbitrary interference with his privacy, family, home or correspondence, nor to attacks upon his honour and reputation. Everyone has the right to the protection of the law against such interference or attacks.</w:t>
       </w:r>
     </w:p>
-    <w:bookmarkEnd w:id="129"/>
-    <w:bookmarkStart w:id="130" w:name="article-13-2"/>
+    <w:bookmarkEnd w:id="130"/>
+    <w:bookmarkStart w:id="131" w:name="article-13-2"/>
     <w:p>
       <w:pPr>
         <w:pStyle w:val="Heading3"/>
@@ -3165,8 +3165,8 @@
         <w:t xml:space="preserve">Everyone has the right to leave any country, including his own, and to return to his country.</w:t>
       </w:r>
     </w:p>
-    <w:bookmarkEnd w:id="130"/>
-    <w:bookmarkStart w:id="131" w:name="article-14-2"/>
+    <w:bookmarkEnd w:id="131"/>
+    <w:bookmarkStart w:id="132" w:name="article-14-2"/>
     <w:p>
       <w:pPr>
         <w:pStyle w:val="Heading3"/>
@@ -3197,8 +3197,8 @@
         <w:t xml:space="preserve">This right may not be invoked in the case of prosecutions genuinely arising from non-political crimes or from acts contrary to the purposes and principles of the United Nations.</w:t>
       </w:r>
     </w:p>
-    <w:bookmarkEnd w:id="131"/>
-    <w:bookmarkStart w:id="132" w:name="article-15-2"/>
+    <w:bookmarkEnd w:id="132"/>
+    <w:bookmarkStart w:id="133" w:name="article-15-2"/>
     <w:p>
       <w:pPr>
         <w:pStyle w:val="Heading3"/>
@@ -3229,8 +3229,8 @@
         <w:t xml:space="preserve">No one shall be arbitrarily deprived of his nationality nor denied the right to change his nationality.</w:t>
       </w:r>
     </w:p>
-    <w:bookmarkEnd w:id="132"/>
-    <w:bookmarkStart w:id="133" w:name="article-16-2"/>
+    <w:bookmarkEnd w:id="133"/>
+    <w:bookmarkStart w:id="134" w:name="article-16-2"/>
     <w:p>
       <w:pPr>
         <w:pStyle w:val="Heading3"/>
@@ -3272,8 +3272,8 @@
         <w:t xml:space="preserve">The family is the natural and fundamental group unit of society and is entitled to protection by society and the State.</w:t>
       </w:r>
     </w:p>
-    <w:bookmarkEnd w:id="133"/>
-    <w:bookmarkStart w:id="134" w:name="article-17-2"/>
+    <w:bookmarkEnd w:id="134"/>
+    <w:bookmarkStart w:id="135" w:name="article-17-2"/>
     <w:p>
       <w:pPr>
         <w:pStyle w:val="Heading3"/>
@@ -3304,8 +3304,8 @@
         <w:t xml:space="preserve">No one shall be arbitrarily deprived of his property.</w:t>
       </w:r>
     </w:p>
-    <w:bookmarkEnd w:id="134"/>
-    <w:bookmarkStart w:id="135" w:name="article-18-2"/>
+    <w:bookmarkEnd w:id="135"/>
+    <w:bookmarkStart w:id="136" w:name="article-18-2"/>
     <w:p>
       <w:pPr>
         <w:pStyle w:val="Heading3"/>
@@ -3322,8 +3322,8 @@
         <w:t xml:space="preserve">Everyone has the right to freedom of thought, conscience and religion; this right includes freedom to change his religion or belief, and freedom, either alone or in community with others and in public or private, to manifest his religion or belief in teaching, practice, worship and observance.</w:t>
       </w:r>
     </w:p>
-    <w:bookmarkEnd w:id="135"/>
-    <w:bookmarkStart w:id="136" w:name="article-19-2"/>
+    <w:bookmarkEnd w:id="136"/>
+    <w:bookmarkStart w:id="137" w:name="article-19-2"/>
     <w:p>
       <w:pPr>
         <w:pStyle w:val="Heading3"/>
@@ -3340,8 +3340,8 @@
         <w:t xml:space="preserve">Everyone has the right to freedom of opinion and expression; this right includes freedom to hold opinions without interference and to seek, receive and impart information and ideas through any media and regardless of frontiers.</w:t>
       </w:r>
     </w:p>
-    <w:bookmarkEnd w:id="136"/>
-    <w:bookmarkStart w:id="137" w:name="article-20-2"/>
+    <w:bookmarkEnd w:id="137"/>
+    <w:bookmarkStart w:id="138" w:name="article-20-2"/>
     <w:p>
       <w:pPr>
         <w:pStyle w:val="Heading3"/>
@@ -3372,8 +3372,8 @@
         <w:t xml:space="preserve">No one may be compelled to belong to an association.</w:t>
       </w:r>
     </w:p>
-    <w:bookmarkEnd w:id="137"/>
-    <w:bookmarkStart w:id="138" w:name="article-21-2"/>
+    <w:bookmarkEnd w:id="138"/>
+    <w:bookmarkStart w:id="139" w:name="article-21-2"/>
     <w:p>
       <w:pPr>
         <w:pStyle w:val="Heading3"/>
@@ -3415,8 +3415,8 @@
         <w:t xml:space="preserve">The will of the people shall be the basis of the authority of government; this will shall be expressed in periodic and genuine elections which shall be by universal and equal suffrage and shall be held by secret vote or by equivalent free voting procedures.</w:t>
       </w:r>
     </w:p>
-    <w:bookmarkEnd w:id="138"/>
-    <w:bookmarkStart w:id="139" w:name="article-22-2"/>
+    <w:bookmarkEnd w:id="139"/>
+    <w:bookmarkStart w:id="140" w:name="article-22-2"/>
     <w:p>
       <w:pPr>
         <w:pStyle w:val="Heading3"/>
@@ -3433,8 +3433,8 @@
         <w:t xml:space="preserve">Everyone, as a member of society, has the right to social security and is entitled to realization, through national effort and international co-operation and in accordance with the organization and resources of each State, of the economic, social and cultural rights indispensable for his dignity and the free development of his personality.</w:t>
       </w:r>
     </w:p>
-    <w:bookmarkEnd w:id="139"/>
-    <w:bookmarkStart w:id="140" w:name="article-23-2"/>
+    <w:bookmarkEnd w:id="140"/>
+    <w:bookmarkStart w:id="141" w:name="article-23-2"/>
     <w:p>
       <w:pPr>
         <w:pStyle w:val="Heading3"/>
@@ -3487,8 +3487,8 @@
         <w:t xml:space="preserve">Everyone has the right to form and to join trade unions for the protection of his interests.</w:t>
       </w:r>
     </w:p>
-    <w:bookmarkEnd w:id="140"/>
-    <w:bookmarkStart w:id="141" w:name="article-24-2"/>
+    <w:bookmarkEnd w:id="141"/>
+    <w:bookmarkStart w:id="142" w:name="article-24-2"/>
     <w:p>
       <w:pPr>
         <w:pStyle w:val="Heading3"/>
@@ -3505,8 +3505,8 @@
         <w:t xml:space="preserve">Everyone has the right to rest and leisure, including reasonable limitation of working hours and periodic holidays with pay.</w:t>
       </w:r>
     </w:p>
-    <w:bookmarkEnd w:id="141"/>
-    <w:bookmarkStart w:id="142" w:name="article-25-2"/>
+    <w:bookmarkEnd w:id="142"/>
+    <w:bookmarkStart w:id="143" w:name="article-25-2"/>
     <w:p>
       <w:pPr>
         <w:pStyle w:val="Heading3"/>
@@ -3537,8 +3537,8 @@
         <w:t xml:space="preserve">Motherhood and childhood are entitled to special care and assistance. All children, whether born in or out of wedlock, shall enjoy the same social protection.</w:t>
       </w:r>
     </w:p>
-    <w:bookmarkEnd w:id="142"/>
-    <w:bookmarkStart w:id="143" w:name="article-26-2"/>
+    <w:bookmarkEnd w:id="143"/>
+    <w:bookmarkStart w:id="144" w:name="article-26-2"/>
     <w:p>
       <w:pPr>
         <w:pStyle w:val="Heading3"/>
@@ -3580,8 +3580,8 @@
         <w:t xml:space="preserve">Parents have a prior right to choose the kind of education that shall be given to their children.</w:t>
       </w:r>
     </w:p>
-    <w:bookmarkEnd w:id="143"/>
-    <w:bookmarkStart w:id="144" w:name="article-27-2"/>
+    <w:bookmarkEnd w:id="144"/>
+    <w:bookmarkStart w:id="145" w:name="article-27-2"/>
     <w:p>
       <w:pPr>
         <w:pStyle w:val="Heading3"/>
@@ -3612,8 +3612,8 @@
         <w:t xml:space="preserve">Everyone has the right to the protection of the moral and material interests resulting from any scientific, literary or artistic production of which he is the author.</w:t>
       </w:r>
     </w:p>
-    <w:bookmarkEnd w:id="144"/>
-    <w:bookmarkStart w:id="145" w:name="article-28-2"/>
+    <w:bookmarkEnd w:id="145"/>
+    <w:bookmarkStart w:id="146" w:name="article-28-2"/>
     <w:p>
       <w:pPr>
         <w:pStyle w:val="Heading3"/>
@@ -3630,8 +3630,8 @@
         <w:t xml:space="preserve">Everyone is entitled to a social and international order in which the rights and freedoms set forth in this Declaration can be fully realized.</w:t>
       </w:r>
     </w:p>
-    <w:bookmarkEnd w:id="145"/>
-    <w:bookmarkStart w:id="146" w:name="article-29-2"/>
+    <w:bookmarkEnd w:id="146"/>
+    <w:bookmarkStart w:id="147" w:name="article-29-2"/>
     <w:p>
       <w:pPr>
         <w:pStyle w:val="Heading3"/>
@@ -3673,8 +3673,8 @@
         <w:t xml:space="preserve">These rights and freedoms may in no case be exercised contrary to the purposes and principles of the United Nations.</w:t>
       </w:r>
     </w:p>
-    <w:bookmarkEnd w:id="146"/>
-    <w:bookmarkStart w:id="147" w:name="article-30-2"/>
+    <w:bookmarkEnd w:id="147"/>
+    <w:bookmarkStart w:id="148" w:name="article-30-2"/>
     <w:p>
       <w:pPr>
         <w:pStyle w:val="Heading3"/>
@@ -3691,10 +3691,10 @@
         <w:t xml:space="preserve">Nothing in this Declaration may be interpreted as implying for any State, group or person any right to engage in any activity or to perform any act aimed at the destruction of any of the rights and freedoms set forth herein.</w:t>
       </w:r>
     </w:p>
-    <w:bookmarkEnd w:id="147"/>
     <w:bookmarkEnd w:id="148"/>
     <w:bookmarkEnd w:id="149"/>
-    <w:bookmarkStart w:id="182" w:name="sec:chapter4"/>
+    <w:bookmarkEnd w:id="150"/>
+    <w:bookmarkStart w:id="183" w:name="sec:chapter4"/>
     <w:p>
       <w:pPr>
         <w:pStyle w:val="Heading1"/>
@@ -3703,7 +3703,7 @@
         <w:t xml:space="preserve">Chapter 4</w:t>
       </w:r>
     </w:p>
-    <w:bookmarkStart w:id="181" w:name="X3d77a51d0387636c98e62f6e65e6d551f65ca1e"/>
+    <w:bookmarkStart w:id="182" w:name="X3d77a51d0387636c98e62f6e65e6d551f65ca1e"/>
     <w:p>
       <w:pPr>
         <w:pStyle w:val="Heading2"/>
@@ -3712,7 +3712,7 @@
         <w:t xml:space="preserve">A Universal Declaration of Human Rights</w:t>
       </w:r>
     </w:p>
-    <w:bookmarkStart w:id="150" w:name="preamble-3"/>
+    <w:bookmarkStart w:id="151" w:name="preamble-3"/>
     <w:p>
       <w:pPr>
         <w:pStyle w:val="Heading3"/>
@@ -3801,8 +3801,8 @@
         <w:t xml:space="preserve">Proclaims this Universal Declaration of Human Rights as a common standard of achievement for all peoples and all nations, to the end that every individual and every organ of society, keeping this Declaration constantly in mind, shall strive by teaching and education to promote respect for these rights and freedoms and by progressive measures, national and international, to secure their universal and effective recognition and observance, both among the peoples of Member States themselves and among the peoples of territories under their jurisdiction.</w:t>
       </w:r>
     </w:p>
-    <w:bookmarkEnd w:id="150"/>
-    <w:bookmarkStart w:id="151" w:name="article-1-3"/>
+    <w:bookmarkEnd w:id="151"/>
+    <w:bookmarkStart w:id="152" w:name="article-1-3"/>
     <w:p>
       <w:pPr>
         <w:pStyle w:val="Heading3"/>
@@ -3819,8 +3819,8 @@
         <w:t xml:space="preserve">All human beings are born free and equal in dignity and rights. They are endowed with reason and conscience and should act towards one another in a spirit of brotherhood.</w:t>
       </w:r>
     </w:p>
-    <w:bookmarkEnd w:id="151"/>
-    <w:bookmarkStart w:id="152" w:name="article-2-3"/>
+    <w:bookmarkEnd w:id="152"/>
+    <w:bookmarkStart w:id="153" w:name="article-2-3"/>
     <w:p>
       <w:pPr>
         <w:pStyle w:val="Heading3"/>
@@ -3845,8 +3845,8 @@
         <w:t xml:space="preserve">Furthermore, no distinction shall be made on the basis of the political, jurisdictional or international status of the country or territory to which a person belongs, whether it be independent, trust, non-self-governing or under any other limitation of sovereignty.</w:t>
       </w:r>
     </w:p>
-    <w:bookmarkEnd w:id="152"/>
-    <w:bookmarkStart w:id="153" w:name="article-3-3"/>
+    <w:bookmarkEnd w:id="153"/>
+    <w:bookmarkStart w:id="154" w:name="article-3-3"/>
     <w:p>
       <w:pPr>
         <w:pStyle w:val="Heading3"/>
@@ -3863,8 +3863,8 @@
         <w:t xml:space="preserve">Everyone has the right to life, liberty and the security of person.</w:t>
       </w:r>
     </w:p>
-    <w:bookmarkEnd w:id="153"/>
-    <w:bookmarkStart w:id="154" w:name="article-4-3"/>
+    <w:bookmarkEnd w:id="154"/>
+    <w:bookmarkStart w:id="155" w:name="article-4-3"/>
     <w:p>
       <w:pPr>
         <w:pStyle w:val="Heading3"/>
@@ -3881,8 +3881,8 @@
         <w:t xml:space="preserve">No one shall be held in slavery or servitude; slavery and the slave trade shall be prohibited in all their forms.</w:t>
       </w:r>
     </w:p>
-    <w:bookmarkEnd w:id="154"/>
-    <w:bookmarkStart w:id="155" w:name="article-5-3"/>
+    <w:bookmarkEnd w:id="155"/>
+    <w:bookmarkStart w:id="156" w:name="article-5-3"/>
     <w:p>
       <w:pPr>
         <w:pStyle w:val="Heading3"/>
@@ -3899,8 +3899,8 @@
         <w:t xml:space="preserve">No one shall be subjected to torture or to cruel, inhuman or degrading treatment or punishment.</w:t>
       </w:r>
     </w:p>
-    <w:bookmarkEnd w:id="155"/>
-    <w:bookmarkStart w:id="156" w:name="article-6-3"/>
+    <w:bookmarkEnd w:id="156"/>
+    <w:bookmarkStart w:id="157" w:name="article-6-3"/>
     <w:p>
       <w:pPr>
         <w:pStyle w:val="Heading3"/>
@@ -3917,8 +3917,8 @@
         <w:t xml:space="preserve">Everyone has the right to recognition everywhere as a person before the law.</w:t>
       </w:r>
     </w:p>
-    <w:bookmarkEnd w:id="156"/>
-    <w:bookmarkStart w:id="157" w:name="article-7-3"/>
+    <w:bookmarkEnd w:id="157"/>
+    <w:bookmarkStart w:id="158" w:name="article-7-3"/>
     <w:p>
       <w:pPr>
         <w:pStyle w:val="Heading3"/>
@@ -3935,8 +3935,8 @@
         <w:t xml:space="preserve">All are equal before the law and are entitled without any discrimination to equal protection of the law. All are entitled to equal protection against any discrimination in violation of this Declaration and against any incitement to such discrimination.</w:t>
       </w:r>
     </w:p>
-    <w:bookmarkEnd w:id="157"/>
-    <w:bookmarkStart w:id="158" w:name="article-8-3"/>
+    <w:bookmarkEnd w:id="158"/>
+    <w:bookmarkStart w:id="159" w:name="article-8-3"/>
     <w:p>
       <w:pPr>
         <w:pStyle w:val="Heading3"/>
@@ -3953,8 +3953,8 @@
         <w:t xml:space="preserve">Everyone has the right to an effective remedy by the competent national tribunals for acts violating the fundamental rights granted him by the constitution or by law.</w:t>
       </w:r>
     </w:p>
-    <w:bookmarkEnd w:id="158"/>
-    <w:bookmarkStart w:id="159" w:name="article-9-3"/>
+    <w:bookmarkEnd w:id="159"/>
+    <w:bookmarkStart w:id="160" w:name="article-9-3"/>
     <w:p>
       <w:pPr>
         <w:pStyle w:val="Heading3"/>
@@ -3971,8 +3971,8 @@
         <w:t xml:space="preserve">No one shall be subjected to arbitrary arrest, detention or exile.</w:t>
       </w:r>
     </w:p>
-    <w:bookmarkEnd w:id="159"/>
-    <w:bookmarkStart w:id="160" w:name="article-10-3"/>
+    <w:bookmarkEnd w:id="160"/>
+    <w:bookmarkStart w:id="161" w:name="article-10-3"/>
     <w:p>
       <w:pPr>
         <w:pStyle w:val="Heading3"/>
@@ -3989,8 +3989,8 @@
         <w:t xml:space="preserve">Everyone is entitled in full equality to a fair and public hearing by an independent and impartial tribunal, in the determination of his rights and obligations and of any criminal charge against him.</w:t>
       </w:r>
     </w:p>
-    <w:bookmarkEnd w:id="160"/>
-    <w:bookmarkStart w:id="161" w:name="article-11-3"/>
+    <w:bookmarkEnd w:id="161"/>
+    <w:bookmarkStart w:id="162" w:name="article-11-3"/>
     <w:p>
       <w:pPr>
         <w:pStyle w:val="Heading3"/>
@@ -4021,8 +4021,8 @@
         <w:t xml:space="preserve">No one shall be held guilty of any penal offence on account of any act or omission which did not constitute a penal offence, under national or international law, at the time when it was committed. Nor shall a heavier penalty be imposed than the one that was applicable at the time the penal offence was committed.</w:t>
       </w:r>
     </w:p>
-    <w:bookmarkEnd w:id="161"/>
-    <w:bookmarkStart w:id="162" w:name="article-12-3"/>
+    <w:bookmarkEnd w:id="162"/>
+    <w:bookmarkStart w:id="163" w:name="article-12-3"/>
     <w:p>
       <w:pPr>
         <w:pStyle w:val="Heading3"/>
@@ -4039,8 +4039,8 @@
         <w:t xml:space="preserve">No one shall be subjected to arbitrary interference with his privacy, family, home or correspondence, nor to attacks upon his honour and reputation. Everyone has the right to the protection of the law against such interference or attacks.</w:t>
       </w:r>
     </w:p>
-    <w:bookmarkEnd w:id="162"/>
-    <w:bookmarkStart w:id="163" w:name="article-13-3"/>
+    <w:bookmarkEnd w:id="163"/>
+    <w:bookmarkStart w:id="164" w:name="article-13-3"/>
     <w:p>
       <w:pPr>
         <w:pStyle w:val="Heading3"/>
@@ -4071,8 +4071,8 @@
         <w:t xml:space="preserve">Everyone has the right to leave any country, including his own, and to return to his country.</w:t>
       </w:r>
     </w:p>
-    <w:bookmarkEnd w:id="163"/>
-    <w:bookmarkStart w:id="164" w:name="article-14-3"/>
+    <w:bookmarkEnd w:id="164"/>
+    <w:bookmarkStart w:id="165" w:name="article-14-3"/>
     <w:p>
       <w:pPr>
         <w:pStyle w:val="Heading3"/>
@@ -4103,8 +4103,8 @@
         <w:t xml:space="preserve">This right may not be invoked in the case of prosecutions genuinely arising from non-political crimes or from acts contrary to the purposes and principles of the United Nations.</w:t>
       </w:r>
     </w:p>
-    <w:bookmarkEnd w:id="164"/>
-    <w:bookmarkStart w:id="165" w:name="article-15-3"/>
+    <w:bookmarkEnd w:id="165"/>
+    <w:bookmarkStart w:id="166" w:name="article-15-3"/>
     <w:p>
       <w:pPr>
         <w:pStyle w:val="Heading3"/>
@@ -4135,8 +4135,8 @@
         <w:t xml:space="preserve">No one shall be arbitrarily deprived of his nationality nor denied the right to change his nationality.</w:t>
       </w:r>
     </w:p>
-    <w:bookmarkEnd w:id="165"/>
-    <w:bookmarkStart w:id="166" w:name="article-16-3"/>
+    <w:bookmarkEnd w:id="166"/>
+    <w:bookmarkStart w:id="167" w:name="article-16-3"/>
     <w:p>
       <w:pPr>
         <w:pStyle w:val="Heading3"/>
@@ -4178,8 +4178,8 @@
         <w:t xml:space="preserve">The family is the natural and fundamental group unit of society and is entitled to protection by society and the State.</w:t>
       </w:r>
     </w:p>
-    <w:bookmarkEnd w:id="166"/>
-    <w:bookmarkStart w:id="167" w:name="article-17-3"/>
+    <w:bookmarkEnd w:id="167"/>
+    <w:bookmarkStart w:id="168" w:name="article-17-3"/>
     <w:p>
       <w:pPr>
         <w:pStyle w:val="Heading3"/>
@@ -4210,8 +4210,8 @@
         <w:t xml:space="preserve">No one shall be arbitrarily deprived of his property.</w:t>
       </w:r>
     </w:p>
-    <w:bookmarkEnd w:id="167"/>
-    <w:bookmarkStart w:id="168" w:name="article-18-3"/>
+    <w:bookmarkEnd w:id="168"/>
+    <w:bookmarkStart w:id="169" w:name="article-18-3"/>
     <w:p>
       <w:pPr>
         <w:pStyle w:val="Heading3"/>
@@ -4228,8 +4228,8 @@
         <w:t xml:space="preserve">Everyone has the right to freedom of thought, conscience and religion; this right includes freedom to change his religion or belief, and freedom, either alone or in community with others and in public or private, to manifest his religion or belief in teaching, practice, worship and observance.</w:t>
       </w:r>
     </w:p>
-    <w:bookmarkEnd w:id="168"/>
-    <w:bookmarkStart w:id="169" w:name="article-19-3"/>
+    <w:bookmarkEnd w:id="169"/>
+    <w:bookmarkStart w:id="170" w:name="article-19-3"/>
     <w:p>
       <w:pPr>
         <w:pStyle w:val="Heading3"/>
@@ -4246,8 +4246,8 @@
         <w:t xml:space="preserve">Everyone has the right to freedom of opinion and expression; this right includes freedom to hold opinions without interference and to seek, receive and impart information and ideas through any media and regardless of frontiers.</w:t>
       </w:r>
     </w:p>
-    <w:bookmarkEnd w:id="169"/>
-    <w:bookmarkStart w:id="170" w:name="article-20-3"/>
+    <w:bookmarkEnd w:id="170"/>
+    <w:bookmarkStart w:id="171" w:name="article-20-3"/>
     <w:p>
       <w:pPr>
         <w:pStyle w:val="Heading3"/>
@@ -4278,8 +4278,8 @@
         <w:t xml:space="preserve">No one may be compelled to belong to an association.</w:t>
       </w:r>
     </w:p>
-    <w:bookmarkEnd w:id="170"/>
-    <w:bookmarkStart w:id="171" w:name="article-21-3"/>
+    <w:bookmarkEnd w:id="171"/>
+    <w:bookmarkStart w:id="172" w:name="article-21-3"/>
     <w:p>
       <w:pPr>
         <w:pStyle w:val="Heading3"/>
@@ -4321,8 +4321,8 @@
         <w:t xml:space="preserve">The will of the people shall be the basis of the authority of government; this will shall be expressed in periodic and genuine elections which shall be by universal and equal suffrage and shall be held by secret vote or by equivalent free voting procedures.</w:t>
       </w:r>
     </w:p>
-    <w:bookmarkEnd w:id="171"/>
-    <w:bookmarkStart w:id="172" w:name="article-22-3"/>
+    <w:bookmarkEnd w:id="172"/>
+    <w:bookmarkStart w:id="173" w:name="article-22-3"/>
     <w:p>
       <w:pPr>
         <w:pStyle w:val="Heading3"/>
@@ -4339,8 +4339,8 @@
         <w:t xml:space="preserve">Everyone, as a member of society, has the right to social security and is entitled to realization, through national effort and international co-operation and in accordance with the organization and resources of each State, of the economic, social and cultural rights indispensable for his dignity and the free development of his personality.</w:t>
       </w:r>
     </w:p>
-    <w:bookmarkEnd w:id="172"/>
-    <w:bookmarkStart w:id="173" w:name="article-23-3"/>
+    <w:bookmarkEnd w:id="173"/>
+    <w:bookmarkStart w:id="174" w:name="article-23-3"/>
     <w:p>
       <w:pPr>
         <w:pStyle w:val="Heading3"/>
@@ -4393,8 +4393,8 @@
         <w:t xml:space="preserve">Everyone has the right to form and to join trade unions for the protection of his interests.</w:t>
       </w:r>
     </w:p>
-    <w:bookmarkEnd w:id="173"/>
-    <w:bookmarkStart w:id="174" w:name="article-24-3"/>
+    <w:bookmarkEnd w:id="174"/>
+    <w:bookmarkStart w:id="175" w:name="article-24-3"/>
     <w:p>
       <w:pPr>
         <w:pStyle w:val="Heading3"/>
@@ -4411,8 +4411,8 @@
         <w:t xml:space="preserve">Everyone has the right to rest and leisure, including reasonable limitation of working hours and periodic holidays with pay.</w:t>
       </w:r>
     </w:p>
-    <w:bookmarkEnd w:id="174"/>
-    <w:bookmarkStart w:id="175" w:name="article-25-3"/>
+    <w:bookmarkEnd w:id="175"/>
+    <w:bookmarkStart w:id="176" w:name="article-25-3"/>
     <w:p>
       <w:pPr>
         <w:pStyle w:val="Heading3"/>
@@ -4443,8 +4443,8 @@
         <w:t xml:space="preserve">Motherhood and childhood are entitled to special care and assistance. All children, whether born in or out of wedlock, shall enjoy the same social protection.</w:t>
       </w:r>
     </w:p>
-    <w:bookmarkEnd w:id="175"/>
-    <w:bookmarkStart w:id="176" w:name="article-26-3"/>
+    <w:bookmarkEnd w:id="176"/>
+    <w:bookmarkStart w:id="177" w:name="article-26-3"/>
     <w:p>
       <w:pPr>
         <w:pStyle w:val="Heading3"/>
@@ -4486,8 +4486,8 @@
         <w:t xml:space="preserve">Parents have a prior right to choose the kind of education that shall be given to their children.</w:t>
       </w:r>
     </w:p>
-    <w:bookmarkEnd w:id="176"/>
-    <w:bookmarkStart w:id="177" w:name="article-27-3"/>
+    <w:bookmarkEnd w:id="177"/>
+    <w:bookmarkStart w:id="178" w:name="article-27-3"/>
     <w:p>
       <w:pPr>
         <w:pStyle w:val="Heading3"/>
@@ -4518,8 +4518,8 @@
         <w:t xml:space="preserve">Everyone has the right to the protection of the moral and material interests resulting from any scientific, literary or artistic production of which he is the author.</w:t>
       </w:r>
     </w:p>
-    <w:bookmarkEnd w:id="177"/>
-    <w:bookmarkStart w:id="178" w:name="article-28-3"/>
+    <w:bookmarkEnd w:id="178"/>
+    <w:bookmarkStart w:id="179" w:name="article-28-3"/>
     <w:p>
       <w:pPr>
         <w:pStyle w:val="Heading3"/>
@@ -4536,8 +4536,8 @@
         <w:t xml:space="preserve">Everyone is entitled to a social and international order in which the rights and freedoms set forth in this Declaration can be fully realized.</w:t>
       </w:r>
     </w:p>
-    <w:bookmarkEnd w:id="178"/>
-    <w:bookmarkStart w:id="179" w:name="article-29-3"/>
+    <w:bookmarkEnd w:id="179"/>
+    <w:bookmarkStart w:id="180" w:name="article-29-3"/>
     <w:p>
       <w:pPr>
         <w:pStyle w:val="Heading3"/>
@@ -4579,8 +4579,8 @@
         <w:t xml:space="preserve">These rights and freedoms may in no case be exercised contrary to the purposes and principles of the United Nations.</w:t>
       </w:r>
     </w:p>
-    <w:bookmarkEnd w:id="179"/>
-    <w:bookmarkStart w:id="180" w:name="article-30-3"/>
+    <w:bookmarkEnd w:id="180"/>
+    <w:bookmarkStart w:id="181" w:name="article-30-3"/>
     <w:p>
       <w:pPr>
         <w:pStyle w:val="Heading3"/>
@@ -4597,10 +4597,10 @@
         <w:t xml:space="preserve">Nothing in this Declaration may be interpreted as implying for any State, group or person any right to engage in any activity or to perform any act aimed at the destruction of any of the rights and freedoms set forth herein.</w:t>
       </w:r>
     </w:p>
-    <w:bookmarkEnd w:id="180"/>
     <w:bookmarkEnd w:id="181"/>
     <w:bookmarkEnd w:id="182"/>
-    <w:bookmarkStart w:id="215" w:name="sec:conclusion"/>
+    <w:bookmarkEnd w:id="183"/>
+    <w:bookmarkStart w:id="216" w:name="sec:conclusion"/>
     <w:p>
       <w:pPr>
         <w:pStyle w:val="Heading1"/>
@@ -4609,7 +4609,7 @@
         <w:t xml:space="preserve">Conclusion</w:t>
       </w:r>
     </w:p>
-    <w:bookmarkStart w:id="214" w:name="Xd69e16baaa12df3dc3f370ecc4502c84f60ee79"/>
+    <w:bookmarkStart w:id="215" w:name="Xd69e16baaa12df3dc3f370ecc4502c84f60ee79"/>
     <w:p>
       <w:pPr>
         <w:pStyle w:val="Heading2"/>
@@ -4618,7 +4618,7 @@
         <w:t xml:space="preserve">A Universal Declaration of Human Rights</w:t>
       </w:r>
     </w:p>
-    <w:bookmarkStart w:id="183" w:name="preamble-4"/>
+    <w:bookmarkStart w:id="184" w:name="preamble-4"/>
     <w:p>
       <w:pPr>
         <w:pStyle w:val="Heading3"/>
@@ -4707,8 +4707,8 @@
         <w:t xml:space="preserve">Proclaims this Universal Declaration of Human Rights as a common standard of achievement for all peoples and all nations, to the end that every individual and every organ of society, keeping this Declaration constantly in mind, shall strive by teaching and education to promote respect for these rights and freedoms and by progressive measures, national and international, to secure their universal and effective recognition and observance, both among the peoples of Member States themselves and among the peoples of territories under their jurisdiction.</w:t>
       </w:r>
     </w:p>
-    <w:bookmarkEnd w:id="183"/>
-    <w:bookmarkStart w:id="184" w:name="article-1-4"/>
+    <w:bookmarkEnd w:id="184"/>
+    <w:bookmarkStart w:id="185" w:name="article-1-4"/>
     <w:p>
       <w:pPr>
         <w:pStyle w:val="Heading3"/>
@@ -4725,8 +4725,8 @@
         <w:t xml:space="preserve">All human beings are born free and equal in dignity and rights. They are endowed with reason and conscience and should act towards one another in a spirit of brotherhood.</w:t>
       </w:r>
     </w:p>
-    <w:bookmarkEnd w:id="184"/>
-    <w:bookmarkStart w:id="185" w:name="article-2-4"/>
+    <w:bookmarkEnd w:id="185"/>
+    <w:bookmarkStart w:id="186" w:name="article-2-4"/>
     <w:p>
       <w:pPr>
         <w:pStyle w:val="Heading3"/>
@@ -4751,8 +4751,8 @@
         <w:t xml:space="preserve">Furthermore, no distinction shall be made on the basis of the political, jurisdictional or international status of the country or territory to which a person belongs, whether it be independent, trust, non-self-governing or under any other limitation of sovereignty.</w:t>
       </w:r>
     </w:p>
-    <w:bookmarkEnd w:id="185"/>
-    <w:bookmarkStart w:id="186" w:name="article-3-4"/>
+    <w:bookmarkEnd w:id="186"/>
+    <w:bookmarkStart w:id="187" w:name="article-3-4"/>
     <w:p>
       <w:pPr>
         <w:pStyle w:val="Heading3"/>
@@ -4769,8 +4769,8 @@
         <w:t xml:space="preserve">Everyone has the right to life, liberty and the security of person.</w:t>
       </w:r>
     </w:p>
-    <w:bookmarkEnd w:id="186"/>
-    <w:bookmarkStart w:id="187" w:name="article-4-4"/>
+    <w:bookmarkEnd w:id="187"/>
+    <w:bookmarkStart w:id="188" w:name="article-4-4"/>
     <w:p>
       <w:pPr>
         <w:pStyle w:val="Heading3"/>
@@ -4787,8 +4787,8 @@
         <w:t xml:space="preserve">No one shall be held in slavery or servitude; slavery and the slave trade shall be prohibited in all their forms.</w:t>
       </w:r>
     </w:p>
-    <w:bookmarkEnd w:id="187"/>
-    <w:bookmarkStart w:id="188" w:name="article-5-4"/>
+    <w:bookmarkEnd w:id="188"/>
+    <w:bookmarkStart w:id="189" w:name="article-5-4"/>
     <w:p>
       <w:pPr>
         <w:pStyle w:val="Heading3"/>
@@ -4805,8 +4805,8 @@
         <w:t xml:space="preserve">No one shall be subjected to torture or to cruel, inhuman or degrading treatment or punishment.</w:t>
       </w:r>
     </w:p>
-    <w:bookmarkEnd w:id="188"/>
-    <w:bookmarkStart w:id="189" w:name="article-6-4"/>
+    <w:bookmarkEnd w:id="189"/>
+    <w:bookmarkStart w:id="190" w:name="article-6-4"/>
     <w:p>
       <w:pPr>
         <w:pStyle w:val="Heading3"/>
@@ -4823,8 +4823,8 @@
         <w:t xml:space="preserve">Everyone has the right to recognition everywhere as a person before the law.</w:t>
       </w:r>
     </w:p>
-    <w:bookmarkEnd w:id="189"/>
-    <w:bookmarkStart w:id="190" w:name="article-7-4"/>
+    <w:bookmarkEnd w:id="190"/>
+    <w:bookmarkStart w:id="191" w:name="article-7-4"/>
     <w:p>
       <w:pPr>
         <w:pStyle w:val="Heading3"/>
@@ -4841,8 +4841,8 @@
         <w:t xml:space="preserve">All are equal before the law and are entitled without any discrimination to equal protection of the law. All are entitled to equal protection against any discrimination in violation of this Declaration and against any incitement to such discrimination.</w:t>
       </w:r>
     </w:p>
-    <w:bookmarkEnd w:id="190"/>
-    <w:bookmarkStart w:id="191" w:name="article-8-4"/>
+    <w:bookmarkEnd w:id="191"/>
+    <w:bookmarkStart w:id="192" w:name="article-8-4"/>
     <w:p>
       <w:pPr>
         <w:pStyle w:val="Heading3"/>
@@ -4859,8 +4859,8 @@
         <w:t xml:space="preserve">Everyone has the right to an effective remedy by the competent national tribunals for acts violating the fundamental rights granted him by the constitution or by law.</w:t>
       </w:r>
     </w:p>
-    <w:bookmarkEnd w:id="191"/>
-    <w:bookmarkStart w:id="192" w:name="article-9-4"/>
+    <w:bookmarkEnd w:id="192"/>
+    <w:bookmarkStart w:id="193" w:name="article-9-4"/>
     <w:p>
       <w:pPr>
         <w:pStyle w:val="Heading3"/>
@@ -4877,8 +4877,8 @@
         <w:t xml:space="preserve">No one shall be subjected to arbitrary arrest, detention or exile.</w:t>
       </w:r>
     </w:p>
-    <w:bookmarkEnd w:id="192"/>
-    <w:bookmarkStart w:id="193" w:name="article-10-4"/>
+    <w:bookmarkEnd w:id="193"/>
+    <w:bookmarkStart w:id="194" w:name="article-10-4"/>
     <w:p>
       <w:pPr>
         <w:pStyle w:val="Heading3"/>
@@ -4895,8 +4895,8 @@
         <w:t xml:space="preserve">Everyone is entitled in full equality to a fair and public hearing by an independent and impartial tribunal, in the determination of his rights and obligations and of any criminal charge against him.</w:t>
       </w:r>
     </w:p>
-    <w:bookmarkEnd w:id="193"/>
-    <w:bookmarkStart w:id="194" w:name="article-11-4"/>
+    <w:bookmarkEnd w:id="194"/>
+    <w:bookmarkStart w:id="195" w:name="article-11-4"/>
     <w:p>
       <w:pPr>
         <w:pStyle w:val="Heading3"/>
@@ -4927,8 +4927,8 @@
         <w:t xml:space="preserve">No one shall be held guilty of any penal offence on account of any act or omission which did not constitute a penal offence, under national or international law, at the time when it was committed. Nor shall a heavier penalty be imposed than the one that was applicable at the time the penal offence was committed.</w:t>
       </w:r>
     </w:p>
-    <w:bookmarkEnd w:id="194"/>
-    <w:bookmarkStart w:id="195" w:name="article-12-4"/>
+    <w:bookmarkEnd w:id="195"/>
+    <w:bookmarkStart w:id="196" w:name="article-12-4"/>
     <w:p>
       <w:pPr>
         <w:pStyle w:val="Heading3"/>
@@ -4945,8 +4945,8 @@
         <w:t xml:space="preserve">No one shall be subjected to arbitrary interference with his privacy, family, home or correspondence, nor to attacks upon his honour and reputation. Everyone has the right to the protection of the law against such interference or attacks.</w:t>
       </w:r>
     </w:p>
-    <w:bookmarkEnd w:id="195"/>
-    <w:bookmarkStart w:id="196" w:name="article-13-4"/>
+    <w:bookmarkEnd w:id="196"/>
+    <w:bookmarkStart w:id="197" w:name="article-13-4"/>
     <w:p>
       <w:pPr>
         <w:pStyle w:val="Heading3"/>
@@ -4977,8 +4977,8 @@
         <w:t xml:space="preserve">Everyone has the right to leave any country, including his own, and to return to his country.</w:t>
       </w:r>
     </w:p>
-    <w:bookmarkEnd w:id="196"/>
-    <w:bookmarkStart w:id="197" w:name="article-14-4"/>
+    <w:bookmarkEnd w:id="197"/>
+    <w:bookmarkStart w:id="198" w:name="article-14-4"/>
     <w:p>
       <w:pPr>
         <w:pStyle w:val="Heading3"/>
@@ -5009,8 +5009,8 @@
         <w:t xml:space="preserve">This right may not be invoked in the case of prosecutions genuinely arising from non-political crimes or from acts contrary to the purposes and principles of the United Nations.</w:t>
       </w:r>
     </w:p>
-    <w:bookmarkEnd w:id="197"/>
-    <w:bookmarkStart w:id="198" w:name="article-15-4"/>
+    <w:bookmarkEnd w:id="198"/>
+    <w:bookmarkStart w:id="199" w:name="article-15-4"/>
     <w:p>
       <w:pPr>
         <w:pStyle w:val="Heading3"/>
@@ -5041,8 +5041,8 @@
         <w:t xml:space="preserve">No one shall be arbitrarily deprived of his nationality nor denied the right to change his nationality.</w:t>
       </w:r>
     </w:p>
-    <w:bookmarkEnd w:id="198"/>
-    <w:bookmarkStart w:id="199" w:name="article-16-4"/>
+    <w:bookmarkEnd w:id="199"/>
+    <w:bookmarkStart w:id="200" w:name="article-16-4"/>
     <w:p>
       <w:pPr>
         <w:pStyle w:val="Heading3"/>
@@ -5084,8 +5084,8 @@
         <w:t xml:space="preserve">The family is the natural and fundamental group unit of society and is entitled to protection by society and the State.</w:t>
       </w:r>
     </w:p>
-    <w:bookmarkEnd w:id="199"/>
-    <w:bookmarkStart w:id="200" w:name="article-17-4"/>
+    <w:bookmarkEnd w:id="200"/>
+    <w:bookmarkStart w:id="201" w:name="article-17-4"/>
     <w:p>
       <w:pPr>
         <w:pStyle w:val="Heading3"/>
@@ -5116,8 +5116,8 @@
         <w:t xml:space="preserve">No one shall be arbitrarily deprived of his property.</w:t>
       </w:r>
     </w:p>
-    <w:bookmarkEnd w:id="200"/>
-    <w:bookmarkStart w:id="201" w:name="article-18-4"/>
+    <w:bookmarkEnd w:id="201"/>
+    <w:bookmarkStart w:id="202" w:name="article-18-4"/>
     <w:p>
       <w:pPr>
         <w:pStyle w:val="Heading3"/>
@@ -5134,8 +5134,8 @@
         <w:t xml:space="preserve">Everyone has the right to freedom of thought, conscience and religion; this right includes freedom to change his religion or belief, and freedom, either alone or in community with others and in public or private, to manifest his religion or belief in teaching, practice, worship and observance.</w:t>
       </w:r>
     </w:p>
-    <w:bookmarkEnd w:id="201"/>
-    <w:bookmarkStart w:id="202" w:name="article-19-4"/>
+    <w:bookmarkEnd w:id="202"/>
+    <w:bookmarkStart w:id="203" w:name="article-19-4"/>
     <w:p>
       <w:pPr>
         <w:pStyle w:val="Heading3"/>
@@ -5152,8 +5152,8 @@
         <w:t xml:space="preserve">Everyone has the right to freedom of opinion and expression; this right includes freedom to hold opinions without interference and to seek, receive and impart information and ideas through any media and regardless of frontiers.</w:t>
       </w:r>
     </w:p>
-    <w:bookmarkEnd w:id="202"/>
-    <w:bookmarkStart w:id="203" w:name="article-20-4"/>
+    <w:bookmarkEnd w:id="203"/>
+    <w:bookmarkStart w:id="204" w:name="article-20-4"/>
     <w:p>
       <w:pPr>
         <w:pStyle w:val="Heading3"/>
@@ -5184,8 +5184,8 @@
         <w:t xml:space="preserve">No one may be compelled to belong to an association.</w:t>
       </w:r>
     </w:p>
-    <w:bookmarkEnd w:id="203"/>
-    <w:bookmarkStart w:id="204" w:name="article-21-4"/>
+    <w:bookmarkEnd w:id="204"/>
+    <w:bookmarkStart w:id="205" w:name="article-21-4"/>
     <w:p>
       <w:pPr>
         <w:pStyle w:val="Heading3"/>
@@ -5227,8 +5227,8 @@
         <w:t xml:space="preserve">The will of the people shall be the basis of the authority of government; this will shall be expressed in periodic and genuine elections which shall be by universal and equal suffrage and shall be held by secret vote or by equivalent free voting procedures.</w:t>
       </w:r>
     </w:p>
-    <w:bookmarkEnd w:id="204"/>
-    <w:bookmarkStart w:id="205" w:name="article-22-4"/>
+    <w:bookmarkEnd w:id="205"/>
+    <w:bookmarkStart w:id="206" w:name="article-22-4"/>
     <w:p>
       <w:pPr>
         <w:pStyle w:val="Heading3"/>
@@ -5245,8 +5245,8 @@
         <w:t xml:space="preserve">Everyone, as a member of society, has the right to social security and is entitled to realization, through national effort and international co-operation and in accordance with the organization and resources of each State, of the economic, social and cultural rights indispensable for his dignity and the free development of his personality.</w:t>
       </w:r>
     </w:p>
-    <w:bookmarkEnd w:id="205"/>
-    <w:bookmarkStart w:id="206" w:name="article-23-4"/>
+    <w:bookmarkEnd w:id="206"/>
+    <w:bookmarkStart w:id="207" w:name="article-23-4"/>
     <w:p>
       <w:pPr>
         <w:pStyle w:val="Heading3"/>
@@ -5299,8 +5299,8 @@
         <w:t xml:space="preserve">Everyone has the right to form and to join trade unions for the protection of his interests.</w:t>
       </w:r>
     </w:p>
-    <w:bookmarkEnd w:id="206"/>
-    <w:bookmarkStart w:id="207" w:name="article-24-4"/>
+    <w:bookmarkEnd w:id="207"/>
+    <w:bookmarkStart w:id="208" w:name="article-24-4"/>
     <w:p>
       <w:pPr>
         <w:pStyle w:val="Heading3"/>
@@ -5317,8 +5317,8 @@
         <w:t xml:space="preserve">Everyone has the right to rest and leisure, including reasonable limitation of working hours and periodic holidays with pay.</w:t>
       </w:r>
     </w:p>
-    <w:bookmarkEnd w:id="207"/>
-    <w:bookmarkStart w:id="208" w:name="article-25-4"/>
+    <w:bookmarkEnd w:id="208"/>
+    <w:bookmarkStart w:id="209" w:name="article-25-4"/>
     <w:p>
       <w:pPr>
         <w:pStyle w:val="Heading3"/>
@@ -5349,8 +5349,8 @@
         <w:t xml:space="preserve">Motherhood and childhood are entitled to special care and assistance. All children, whether born in or out of wedlock, shall enjoy the same social protection.</w:t>
       </w:r>
     </w:p>
-    <w:bookmarkEnd w:id="208"/>
-    <w:bookmarkStart w:id="209" w:name="article-26-4"/>
+    <w:bookmarkEnd w:id="209"/>
+    <w:bookmarkStart w:id="210" w:name="article-26-4"/>
     <w:p>
       <w:pPr>
         <w:pStyle w:val="Heading3"/>
@@ -5392,8 +5392,8 @@
         <w:t xml:space="preserve">Parents have a prior right to choose the kind of education that shall be given to their children.</w:t>
       </w:r>
     </w:p>
-    <w:bookmarkEnd w:id="209"/>
-    <w:bookmarkStart w:id="210" w:name="article-27-4"/>
+    <w:bookmarkEnd w:id="210"/>
+    <w:bookmarkStart w:id="211" w:name="article-27-4"/>
     <w:p>
       <w:pPr>
         <w:pStyle w:val="Heading3"/>
@@ -5424,8 +5424,8 @@
         <w:t xml:space="preserve">Everyone has the right to the protection of the moral and material interests resulting from any scientific, literary or artistic production of which he is the author.</w:t>
       </w:r>
     </w:p>
-    <w:bookmarkEnd w:id="210"/>
-    <w:bookmarkStart w:id="211" w:name="article-28-4"/>
+    <w:bookmarkEnd w:id="211"/>
+    <w:bookmarkStart w:id="212" w:name="article-28-4"/>
     <w:p>
       <w:pPr>
         <w:pStyle w:val="Heading3"/>
@@ -5442,8 +5442,8 @@
         <w:t xml:space="preserve">Everyone is entitled to a social and international order in which the rights and freedoms set forth in this Declaration can be fully realized.</w:t>
       </w:r>
     </w:p>
-    <w:bookmarkEnd w:id="211"/>
-    <w:bookmarkStart w:id="212" w:name="article-29-4"/>
+    <w:bookmarkEnd w:id="212"/>
+    <w:bookmarkStart w:id="213" w:name="article-29-4"/>
     <w:p>
       <w:pPr>
         <w:pStyle w:val="Heading3"/>
@@ -5485,8 +5485,8 @@
         <w:t xml:space="preserve">These rights and freedoms may in no case be exercised contrary to the purposes and principles of the United Nations.</w:t>
       </w:r>
     </w:p>
-    <w:bookmarkEnd w:id="212"/>
-    <w:bookmarkStart w:id="213" w:name="article-30-4"/>
+    <w:bookmarkEnd w:id="213"/>
+    <w:bookmarkStart w:id="214" w:name="article-30-4"/>
     <w:p>
       <w:pPr>
         <w:pStyle w:val="Heading3"/>
@@ -5503,10 +5503,10 @@
         <w:t xml:space="preserve">Nothing in this Declaration may be interpreted as implying for any State, group or person any right to engage in any activity or to perform any act aimed at the destruction of any of the rights and freedoms set forth herein.</w:t>
       </w:r>
     </w:p>
-    <w:bookmarkEnd w:id="213"/>
     <w:bookmarkEnd w:id="214"/>
     <w:bookmarkEnd w:id="215"/>
-    <w:bookmarkStart w:id="216" w:name="sec:acknowledgment"/>
+    <w:bookmarkEnd w:id="216"/>
+    <w:bookmarkStart w:id="217" w:name="sec:acknowledgment"/>
     <w:p>
       <w:pPr>
         <w:pStyle w:val="Heading1"/>
@@ -5595,8 +5595,8 @@
         <w:t xml:space="preserve">Proclaims this Universal Declaration of Human Rights as a common standard of achievement for all peoples and all nations, to the end that every individual and every organ of society, keeping this Declaration constantly in mind, shall strive by teaching and education to promote respect for these rights and freedoms and by progressive measures, national and international, to secure their universal and effective recognition and observance, both among the peoples of Member States themselves and among the peoples of territories under their jurisdiction.</w:t>
       </w:r>
     </w:p>
-    <w:bookmarkEnd w:id="216"/>
-    <w:bookmarkStart w:id="223" w:name="bibliography"/>
+    <w:bookmarkEnd w:id="217"/>
+    <w:bookmarkStart w:id="224" w:name="bibliography"/>
     <w:p>
       <w:pPr>
         <w:pStyle w:val="Heading1"/>
@@ -5605,7 +5605,7 @@
         <w:t xml:space="preserve">Bibliography</w:t>
       </w:r>
     </w:p>
-    <w:bookmarkStart w:id="219" w:name="sources"/>
+    <w:bookmarkStart w:id="220" w:name="sources"/>
     <w:p>
       <w:pPr>
         <w:pStyle w:val="Heading2"/>
@@ -5614,8 +5614,8 @@
         <w:t xml:space="preserve">Sources</w:t>
       </w:r>
     </w:p>
-    <w:bookmarkStart w:id="218" w:name="refs_sources"/>
-    <w:bookmarkStart w:id="217" w:name="ref-unitednations1948"/>
+    <w:bookmarkStart w:id="219" w:name="refs_sources"/>
+    <w:bookmarkStart w:id="218" w:name="ref-unitednations1948"/>
     <w:p>
       <w:pPr>
         <w:pStyle w:val="FirstParagraph"/>
@@ -5693,10 +5693,10 @@
         <w:t xml:space="preserve">, 1948.</w:t>
       </w:r>
     </w:p>
-    <w:bookmarkEnd w:id="217"/>
     <w:bookmarkEnd w:id="218"/>
     <w:bookmarkEnd w:id="219"/>
-    <w:bookmarkStart w:id="222" w:name="literature"/>
+    <w:bookmarkEnd w:id="220"/>
+    <w:bookmarkStart w:id="223" w:name="literature"/>
     <w:p>
       <w:pPr>
         <w:pStyle w:val="Heading2"/>
@@ -5705,8 +5705,8 @@
         <w:t xml:space="preserve">Literature</w:t>
       </w:r>
     </w:p>
-    <w:bookmarkStart w:id="221" w:name="refs_main"/>
-    <w:bookmarkStart w:id="220" w:name="ref-brown2016"/>
+    <w:bookmarkStart w:id="222" w:name="refs_main"/>
+    <w:bookmarkStart w:id="221" w:name="ref-brown2016"/>
     <w:p>
       <w:pPr>
         <w:pStyle w:val="FirstParagraph"/>
@@ -5812,10 +5812,10 @@
         <w:t xml:space="preserve">. Cambridge, [New York]: Open Book Publishers ; NYU Global Institute for Advanced Study, 2016.</w:t>
       </w:r>
     </w:p>
-    <w:bookmarkEnd w:id="220"/>
     <w:bookmarkEnd w:id="221"/>
     <w:bookmarkEnd w:id="222"/>
     <w:bookmarkEnd w:id="223"/>
+    <w:bookmarkEnd w:id="224"/>
     <w:sectPr/>
   </w:body>
 </w:document>

</xml_diff>

<commit_message>
fix: Update pandoc and pandoc-crossref (#33)
* fix(pandoc.yml): Update pandoc and pandoc-crossref
* fix(thesis): typos and cross-ref fixed
</commit_message>
<xml_diff>
--- a/thesis/thesis.docx
+++ b/thesis/thesis.docx
@@ -414,7 +414,7 @@
       </w:r>
     </w:p>
     <w:bookmarkEnd w:id="29"/>
-    <w:bookmarkStart w:id="35" w:name="figures-and-captions"/>
+    <w:bookmarkStart w:id="34" w:name="figures-and-captions"/>
     <w:p>
       <w:pPr>
         <w:pStyle w:val="Heading2"/>
@@ -427,13 +427,12 @@
       <w:pPr>
         <w:pStyle w:val="CaptionedFigure"/>
       </w:pPr>
-      <w:bookmarkStart w:id="33" w:name="fig:eleanor"/>
       <w:r>
         <w:drawing>
           <wp:inline>
             <wp:extent cx="5334000" cy="4030133"/>
             <wp:effectExtent b="0" l="0" r="0" t="0"/>
-            <wp:docPr descr="Figure 1: Eleanor Roosevelt hält die englische Version der Allgemeinen Erklärung der Menschenrechte (FDR Presidential Library &amp; Museum, CC BY 2.0 https://creativecommons.org/licenses/by/2.0, via Wikimedia Commons)" title="" id="31" name="Picture"/>
+            <wp:docPr descr="Eleanor Roosevelt hält die englische Version der Allgemeinen Erklärung der Menschenrechte (FDR Presidential Library &amp; Museum, CC BY 2.0 https://creativecommons.org/licenses/by/2.0, via Wikimedia Commons)" title="" id="31" name="Picture"/>
             <a:graphic>
               <a:graphicData uri="http://schemas.openxmlformats.org/drawingml/2006/picture">
                 <pic:pic>
@@ -470,7 +469,6 @@
           </wp:inline>
         </w:drawing>
       </w:r>
-      <w:bookmarkEnd w:id="33"/>
     </w:p>
     <w:p>
       <w:pPr>
@@ -482,7 +480,7 @@
       <w:r>
         <w:t xml:space="preserve"> </w:t>
       </w:r>
-      <w:hyperlink r:id="rId34">
+      <w:hyperlink r:id="rId33">
         <w:r>
           <w:rPr>
             <w:rStyle w:val="Hyperlink"/>
@@ -502,8 +500,8 @@
         <w:t xml:space="preserve">All human beings are born free and equal in dignity and rights. All human beings are born free and equal in dignity and rights. All human beings are born free and equal in dignity and rights. All human beings are born free and equal in dignity and rights.</w:t>
       </w:r>
     </w:p>
-    <w:bookmarkEnd w:id="35"/>
-    <w:bookmarkStart w:id="36" w:name="code"/>
+    <w:bookmarkEnd w:id="34"/>
+    <w:bookmarkStart w:id="35" w:name="code"/>
     <w:p>
       <w:pPr>
         <w:pStyle w:val="Heading2"/>
@@ -545,8 +543,8 @@
         <w:t xml:space="preserve">All human beings are born free and equal in dignity and rights. All human beings are born free and equal in dignity and rights. All human beings are born free and equal in dignity and rights. All human beings are born free and equal in dignity and rights.</w:t>
       </w:r>
     </w:p>
-    <w:bookmarkEnd w:id="36"/>
-    <w:bookmarkStart w:id="39" w:name="urls-and-email-addresses"/>
+    <w:bookmarkEnd w:id="35"/>
+    <w:bookmarkStart w:id="38" w:name="urls-and-email-addresses"/>
     <w:p>
       <w:pPr>
         <w:pStyle w:val="Heading2"/>
@@ -559,7 +557,7 @@
       <w:pPr>
         <w:pStyle w:val="FirstParagraph"/>
       </w:pPr>
-      <w:hyperlink r:id="rId37">
+      <w:hyperlink r:id="rId36">
         <w:r>
           <w:rPr>
             <w:rStyle w:val="Hyperlink"/>
@@ -573,7 +571,7 @@
       <w:r>
         <w:t xml:space="preserve"> </w:t>
       </w:r>
-      <w:hyperlink r:id="rId38">
+      <w:hyperlink r:id="rId37">
         <w:r>
           <w:rPr>
             <w:rStyle w:val="Hyperlink"/>
@@ -585,8 +583,8 @@
         <w:t xml:space="preserve">. All human beings are born free and equal in dignity and rights. All human beings are born free and equal in dignity and rights. All human beings are born free and equal in dignity and rights. All human beings are born free and equal in dignity and rights.</w:t>
       </w:r>
     </w:p>
-    <w:bookmarkEnd w:id="39"/>
-    <w:bookmarkStart w:id="41" w:name="tables"/>
+    <w:bookmarkEnd w:id="38"/>
+    <w:bookmarkStart w:id="40" w:name="tables"/>
     <w:p>
       <w:pPr>
         <w:pStyle w:val="Heading2"/>
@@ -595,7 +593,7 @@
         <w:t xml:space="preserve">Tables</w:t>
       </w:r>
     </w:p>
-    <w:bookmarkStart w:id="40" w:name="tbl:example_tbl"/>
+    <w:bookmarkStart w:id="39" w:name="tbl:example_tbl"/>
     <w:p>
       <w:pPr>
         <w:pStyle w:val="TableCaption"/>
@@ -609,6 +607,7 @@
         <w:tblStyle w:val="Table"/>
         <w:tblW w:type="pct" w:w="5000"/>
         <w:tblLook w:firstRow="1" w:lastRow="0" w:firstColumn="0" w:lastColumn="0" w:noHBand="0" w:noVBand="0" w:val="0020"/>
+        <w:jc w:val="start"/>
         <w:tblCaption w:val="Table 1: Table caption"/>
       </w:tblPr>
       <w:tblGrid>
@@ -749,17 +748,17 @@
         </w:tc>
       </w:tr>
     </w:tbl>
+    <w:bookmarkEnd w:id="39"/>
+    <w:p>
+      <w:pPr>
+        <w:pStyle w:val="BodyText"/>
+      </w:pPr>
+      <w:r>
+        <w:t xml:space="preserve">All human beings are born free and equal in dignity and rights. All human beings are born free and equal in dignity and rights. All human beings are born free and equal in dignity and rights. All human beings are born free and equal in dignity and rights.</w:t>
+      </w:r>
+    </w:p>
     <w:bookmarkEnd w:id="40"/>
-    <w:p>
-      <w:pPr>
-        <w:pStyle w:val="BodyText"/>
-      </w:pPr>
-      <w:r>
-        <w:t xml:space="preserve">All human beings are born free and equal in dignity and rights. All human beings are born free and equal in dignity and rights. All human beings are born free and equal in dignity and rights. All human beings are born free and equal in dignity and rights.</w:t>
-      </w:r>
-    </w:p>
-    <w:bookmarkEnd w:id="41"/>
-    <w:bookmarkStart w:id="43" w:name="footnotes"/>
+    <w:bookmarkStart w:id="42" w:name="footnotes"/>
     <w:p>
       <w:pPr>
         <w:pStyle w:val="Heading2"/>
@@ -779,11 +778,11 @@
         <w:rPr>
           <w:rStyle w:val="FootnoteReference"/>
         </w:rPr>
-        <w:footnoteReference w:id="42"/>
-      </w:r>
-    </w:p>
-    <w:bookmarkEnd w:id="43"/>
-    <w:bookmarkStart w:id="44" w:name="quotes"/>
+        <w:footnoteReference w:id="41"/>
+      </w:r>
+    </w:p>
+    <w:bookmarkEnd w:id="42"/>
+    <w:bookmarkStart w:id="43" w:name="quotes"/>
     <w:p>
       <w:pPr>
         <w:pStyle w:val="Heading2"/>
@@ -811,8 +810,8 @@
         <w:t xml:space="preserve">All human beings are born free and equal in dignity and rights. All human beings are born free and equal in dignity and rights. All human beings are born free and equal in dignity and rights. All human beings are born free and equal in dignity and rights.</w:t>
       </w:r>
     </w:p>
-    <w:bookmarkEnd w:id="44"/>
-    <w:bookmarkStart w:id="47" w:name="scientific-citations"/>
+    <w:bookmarkEnd w:id="43"/>
+    <w:bookmarkStart w:id="46" w:name="scientific-citations"/>
     <w:p>
       <w:pPr>
         <w:pStyle w:val="Heading2"/>
@@ -830,6 +829,20 @@
       </w:r>
       <w:r>
         <w:t xml:space="preserve">Nations</w:t>
+      </w:r>
+      <w:r>
+        <w:rPr>
+          <w:rStyle w:val="FootnoteReference"/>
+        </w:rPr>
+        <w:footnoteReference w:id="44"/>
+      </w:r>
+    </w:p>
+    <w:p>
+      <w:pPr>
+        <w:pStyle w:val="FirstParagraph"/>
+      </w:pPr>
+      <w:r>
+        <w:t xml:space="preserve">All human beings are born free and equal in dignity and rights. All human beings are born free and equal in dignity and rights. All human beings are born free and equal in dignity and rights. All human beings are born free and equal in dignity and rights.</w:t>
       </w:r>
       <w:r>
         <w:rPr>
@@ -838,21 +851,7 @@
         <w:footnoteReference w:id="45"/>
       </w:r>
     </w:p>
-    <w:p>
-      <w:pPr>
-        <w:pStyle w:val="FirstParagraph"/>
-      </w:pPr>
-      <w:r>
-        <w:t xml:space="preserve">All human beings are born free and equal in dignity and rights. All human beings are born free and equal in dignity and rights. All human beings are born free and equal in dignity and rights. All human beings are born free and equal in dignity and rights.</w:t>
-      </w:r>
-      <w:r>
-        <w:rPr>
-          <w:rStyle w:val="FootnoteReference"/>
-        </w:rPr>
-        <w:footnoteReference w:id="46"/>
-      </w:r>
-    </w:p>
-    <w:bookmarkEnd w:id="47"/>
+    <w:bookmarkEnd w:id="46"/>
     <w:bookmarkStart w:id="48" w:name="equations"/>
     <w:p>
       <w:pPr>
@@ -866,6 +865,7 @@
       <w:pPr>
         <w:pStyle w:val="FirstParagraph"/>
       </w:pPr>
+      <w:bookmarkStart w:id="47" w:name="eq:pythagoras"/>
       <m:oMathPara>
         <m:oMathParaPr>
           <m:jc m:val="center"/>
@@ -919,16 +919,25 @@
               </m:r>
             </m:sup>
           </m:sSup>
+          <m:r>
+            <m:t>  </m:t>
+          </m:r>
+          <m:d>
+            <m:dPr>
+              <m:begChr m:val="("/>
+              <m:endChr m:val=")"/>
+              <m:sepChr m:val=""/>
+              <m:grow/>
+            </m:dPr>
+            <m:e>
+              <m:r>
+                <m:t>1</m:t>
+              </m:r>
+            </m:e>
+          </m:d>
         </m:oMath>
       </m:oMathPara>
-    </w:p>
-    <w:p>
-      <w:pPr>
-        <w:pStyle w:val="FirstParagraph"/>
-      </w:pPr>
-      <w:r>
-        <w:t xml:space="preserve">{#eq:pythagoras}</w:t>
-      </w:r>
+      <w:bookmarkEnd w:id="47"/>
     </w:p>
     <w:bookmarkEnd w:id="48"/>
     <w:bookmarkStart w:id="50" w:name="cross-references"/>
@@ -962,17 +971,7 @@
         <w:t xml:space="preserve"> </w:t>
       </w:r>
       <w:r>
-        <w:t xml:space="preserve">you can crossreference equations (eq. </w:t>
-      </w:r>
-      <w:r>
-        <w:rPr>
-          <w:bCs/>
-          <w:b/>
-        </w:rPr>
-        <w:t xml:space="preserve">¿eq:pythagoras?</w:t>
-      </w:r>
-      <w:r>
-        <w:t xml:space="preserve">), figures (Figure 1) and tables (tbl. 1). Sections (sec. Conclusion) are not supported in LaTeX.</w:t>
+        <w:t xml:space="preserve">you can crossreference equations (eq. 1), figures (Figure 1) and tables (tbl. 1). Sections (sec. Conclusion) are not supported in LaTeX.</w:t>
       </w:r>
     </w:p>
     <w:bookmarkEnd w:id="50"/>
@@ -5842,7 +5841,7 @@
       </w:r>
     </w:p>
   </w:footnote>
-  <w:footnote w:id="42">
+  <w:footnote w:id="41">
     <w:p>
       <w:pPr>
         <w:pStyle w:val="FootnoteText"/>
@@ -5861,7 +5860,7 @@
       </w:r>
     </w:p>
   </w:footnote>
-  <w:footnote w:id="45">
+  <w:footnote w:id="44">
     <w:p>
       <w:pPr>
         <w:pStyle w:val="FootnoteText"/>
@@ -5954,7 +5953,7 @@
       </w:r>
     </w:p>
   </w:footnote>
-  <w:footnote w:id="46">
+  <w:footnote w:id="45">
     <w:p>
       <w:pPr>
         <w:pStyle w:val="FootnoteText"/>

</xml_diff>